<commit_message>
Añadidas las tablas de las cartas, reliquias, texto de QA y actualización del GDD
</commit_message>
<xml_diff>
--- a/docs/gdd/Timeless Deck - GDD.docx
+++ b/docs/gdd/Timeless Deck - GDD.docx
@@ -957,6 +957,86 @@
           <w:pPr>
             <w:widowControl w:val="0"/>
             <w:spacing w:before="60" w:line="240" w:lineRule="auto"/>
+            <w:ind w:left="360" w:firstLine="0"/>
+            <w:rPr>
+              <w:rFonts w:ascii="Arial" w:cs="Arial" w:eastAsia="Arial" w:hAnsi="Arial"/>
+              <w:b w:val="0"/>
+              <w:i w:val="0"/>
+              <w:smallCaps w:val="0"/>
+              <w:strike w:val="0"/>
+              <w:sz w:val="22"/>
+              <w:szCs w:val="22"/>
+              <w:shd w:fill="auto" w:val="clear"/>
+              <w:vertAlign w:val="baseline"/>
+            </w:rPr>
+          </w:pPr>
+          <w:hyperlink w:anchor="_21uqi6z0b47e">
+            <w:r>
+              <w:rPr>
+                <w:rFonts w:ascii="Arial" w:cs="Arial" w:eastAsia="Arial" w:hAnsi="Arial"/>
+                <w:b w:val="0"/>
+                <w:i w:val="0"/>
+                <w:smallCaps w:val="0"/>
+                <w:strike w:val="0"/>
+                <w:sz w:val="22"/>
+                <w:szCs w:val="22"/>
+                <w:shd w:fill="auto" w:val="clear"/>
+                <w:vertAlign w:val="baseline"/>
+                <w:rtl w:val="0"/>
+              </w:rPr>
+              <w:t xml:space="preserve">3. Sistema de cartas</w:t>
+            </w:r>
+          </w:hyperlink>
+          <w:r>
+            <w:rPr>
+              <w:rtl w:val="0"/>
+            </w:rPr>
+          </w:r>
+        </w:p>
+        <w:p>
+          <w:pPr>
+            <w:widowControl w:val="0"/>
+            <w:spacing w:before="60" w:line="240" w:lineRule="auto"/>
+            <w:ind w:left="360" w:firstLine="0"/>
+            <w:rPr>
+              <w:rFonts w:ascii="Arial" w:cs="Arial" w:eastAsia="Arial" w:hAnsi="Arial"/>
+              <w:b w:val="0"/>
+              <w:i w:val="0"/>
+              <w:smallCaps w:val="0"/>
+              <w:strike w:val="0"/>
+              <w:sz w:val="22"/>
+              <w:szCs w:val="22"/>
+              <w:shd w:fill="auto" w:val="clear"/>
+              <w:vertAlign w:val="baseline"/>
+            </w:rPr>
+          </w:pPr>
+          <w:hyperlink w:anchor="_4r7117mkkrii">
+            <w:r>
+              <w:rPr>
+                <w:rFonts w:ascii="Arial" w:cs="Arial" w:eastAsia="Arial" w:hAnsi="Arial"/>
+                <w:b w:val="0"/>
+                <w:i w:val="0"/>
+                <w:smallCaps w:val="0"/>
+                <w:strike w:val="0"/>
+                <w:sz w:val="22"/>
+                <w:szCs w:val="22"/>
+                <w:shd w:fill="auto" w:val="clear"/>
+                <w:vertAlign w:val="baseline"/>
+                <w:rtl w:val="0"/>
+              </w:rPr>
+              <w:t xml:space="preserve">4. Sistema de estadísticas</w:t>
+            </w:r>
+          </w:hyperlink>
+          <w:r>
+            <w:rPr>
+              <w:rtl w:val="0"/>
+            </w:rPr>
+          </w:r>
+        </w:p>
+        <w:p>
+          <w:pPr>
+            <w:widowControl w:val="0"/>
+            <w:spacing w:before="60" w:line="240" w:lineRule="auto"/>
             <w:rPr>
               <w:rFonts w:ascii="Arial" w:cs="Arial" w:eastAsia="Arial" w:hAnsi="Arial"/>
               <w:b w:val="0"/>
@@ -1965,34 +2045,31 @@
           <w:pPr>
             <w:widowControl w:val="0"/>
             <w:spacing w:before="60" w:line="240" w:lineRule="auto"/>
-            <w:ind w:left="360" w:firstLine="0"/>
             <w:rPr>
-              <w:rFonts w:ascii="Arial" w:cs="Arial" w:eastAsia="Arial" w:hAnsi="Arial"/>
-              <w:b w:val="0"/>
+              <w:b w:val="1"/>
               <w:i w:val="0"/>
               <w:smallCaps w:val="0"/>
               <w:strike w:val="0"/>
-              <w:sz w:val="22"/>
-              <w:szCs w:val="22"/>
+              <w:sz w:val="26"/>
+              <w:szCs w:val="26"/>
               <w:shd w:fill="auto" w:val="clear"/>
               <w:vertAlign w:val="baseline"/>
             </w:rPr>
           </w:pPr>
-          <w:hyperlink w:anchor="_s9bvy7btd60x">
+          <w:hyperlink w:anchor="_atfcin2een7a">
             <w:r>
               <w:rPr>
-                <w:rFonts w:ascii="Arial" w:cs="Arial" w:eastAsia="Arial" w:hAnsi="Arial"/>
-                <w:b w:val="0"/>
+                <w:b w:val="1"/>
                 <w:i w:val="0"/>
                 <w:smallCaps w:val="0"/>
                 <w:strike w:val="0"/>
-                <w:sz w:val="22"/>
-                <w:szCs w:val="22"/>
+                <w:sz w:val="26"/>
+                <w:szCs w:val="26"/>
                 <w:shd w:fill="auto" w:val="clear"/>
                 <w:vertAlign w:val="baseline"/>
                 <w:rtl w:val="0"/>
               </w:rPr>
-              <w:t xml:space="preserve">5. Balanceo</w:t>
+              <w:t xml:space="preserve">Balanceo</w:t>
             </w:r>
           </w:hyperlink>
           <w:r>
@@ -3324,7 +3401,7 @@
         <w:rPr>
           <w:rtl w:val="0"/>
         </w:rPr>
-        <w:t xml:space="preserve">El jugador comienza con un mazo de 4 cartas predefinido. Como máximo, se podrá tener 15 cartas diferentes en su mazo de combate y nunca podrá llevar menos de 4.</w:t>
+        <w:t xml:space="preserve">El jugador comienza con un mazo de 4 cartas predefinido. Como máximo, se podrá tener un límite de 16 cartas en su mazo de combate y nunca podrá llevar menos de 4.</w:t>
       </w:r>
       <w:r>
         <w:rPr>
@@ -3360,12 +3437,12 @@
           <wp:inline distB="114300" distT="114300" distL="114300" distR="114300">
             <wp:extent cx="5731200" cy="3644900"/>
             <wp:effectExtent b="0" l="0" r="0" t="0"/>
-            <wp:docPr id="2" name="image16.png"/>
+            <wp:docPr id="2" name="image7.png"/>
             <a:graphic>
               <a:graphicData uri="http://schemas.openxmlformats.org/drawingml/2006/picture">
                 <pic:pic>
                   <pic:nvPicPr>
-                    <pic:cNvPr id="0" name="image16.png"/>
+                    <pic:cNvPr id="0" name="image7.png"/>
                     <pic:cNvPicPr preferRelativeResize="0"/>
                   </pic:nvPicPr>
                   <pic:blipFill>
@@ -4179,7 +4256,7 @@
         <w:rPr>
           <w:rtl w:val="0"/>
         </w:rPr>
-        <w:t xml:space="preserve">Durante el juego, al derrotar enemigos, ganarás monedas de oro que sirven para gastar en la tienda.</w:t>
+        <w:t xml:space="preserve">Durante el juego, al derrotar enemigos, ganarás monedas que sirven para gastar en la tienda.</w:t>
       </w:r>
     </w:p>
     <w:p>
@@ -4196,8 +4273,125 @@
     </w:p>
     <w:p>
       <w:pPr>
-        <w:rPr/>
-      </w:pPr>
+        <w:pStyle w:val="Heading2"/>
+        <w:pBdr>
+          <w:top w:color="fce5cd" w:space="0" w:sz="8" w:val="single"/>
+          <w:left w:color="fce5cd" w:space="0" w:sz="8" w:val="single"/>
+          <w:bottom w:color="fce5cd" w:space="0" w:sz="8" w:val="single"/>
+          <w:right w:color="fce5cd" w:space="0" w:sz="8" w:val="single"/>
+        </w:pBdr>
+        <w:shd w:fill="fce5cd" w:val="clear"/>
+        <w:ind w:firstLine="141.73228346456688"/>
+        <w:jc w:val="both"/>
+        <w:rPr/>
+      </w:pPr>
+      <w:bookmarkStart w:colFirst="0" w:colLast="0" w:name="_21uqi6z0b47e" w:id="13"/>
+      <w:bookmarkEnd w:id="13"/>
+      <w:r>
+        <w:rPr>
+          <w:b w:val="1"/>
+          <w:sz w:val="28"/>
+          <w:szCs w:val="28"/>
+          <w:rtl w:val="0"/>
+        </w:rPr>
+        <w:t xml:space="preserve"> 3. Sistema de cartas</w:t>
+      </w:r>
+      <w:r>
+        <w:rPr>
+          <w:rtl w:val="0"/>
+        </w:rPr>
+      </w:r>
+    </w:p>
+    <w:p>
+      <w:pPr>
+        <w:jc w:val="both"/>
+        <w:rPr/>
+      </w:pPr>
+      <w:r>
+        <w:rPr>
+          <w:rtl w:val="0"/>
+        </w:rPr>
+        <w:t xml:space="preserve">Existe la posibilidad de gestionar un inventario con cartas para crear un mazo con el cual se jugará durante las diferentes batallas. Además durante las batallas, se podrán ir escogiendo de una mano la carta a usar en el momento principalmente con las teclas numéricas del teclado o con los</w:t>
+      </w:r>
+      <w:r>
+        <w:rPr>
+          <w:i w:val="1"/>
+          <w:rtl w:val="0"/>
+        </w:rPr>
+        <w:t xml:space="preserve"> shoulders</w:t>
+      </w:r>
+      <w:r>
+        <w:rPr>
+          <w:rtl w:val="0"/>
+        </w:rPr>
+        <w:t xml:space="preserve"> o </w:t>
+      </w:r>
+      <w:r>
+        <w:rPr>
+          <w:i w:val="1"/>
+          <w:rtl w:val="0"/>
+        </w:rPr>
+        <w:t xml:space="preserve">directional pad </w:t>
+      </w:r>
+      <w:r>
+        <w:rPr>
+          <w:rtl w:val="0"/>
+        </w:rPr>
+        <w:t xml:space="preserve">del mando.</w:t>
+      </w:r>
+    </w:p>
+    <w:p>
+      <w:pPr>
+        <w:jc w:val="both"/>
+        <w:rPr/>
+      </w:pPr>
+      <w:r>
+        <w:rPr>
+          <w:rtl w:val="0"/>
+        </w:rPr>
+        <w:t xml:space="preserve">Al terminar las batallas se recompensa al jugador con más cartas. En las batallas impares del mapa se obtendrá una unidad de carta de un tipo nuevo que no tengas en el mazo, y en la siguiente batalla se obtendrán 2 copias de esa misma carta (llegando a recibir 3 copias de un nuevo tipo de carta cada 2 batallas completadas).</w:t>
+      </w:r>
+    </w:p>
+    <w:p>
+      <w:pPr>
+        <w:pStyle w:val="Heading2"/>
+        <w:pBdr>
+          <w:top w:color="fce5cd" w:space="0" w:sz="8" w:val="single"/>
+          <w:left w:color="fce5cd" w:space="0" w:sz="8" w:val="single"/>
+          <w:bottom w:color="fce5cd" w:space="0" w:sz="8" w:val="single"/>
+          <w:right w:color="fce5cd" w:space="0" w:sz="8" w:val="single"/>
+        </w:pBdr>
+        <w:shd w:fill="fce5cd" w:val="clear"/>
+        <w:jc w:val="both"/>
+        <w:rPr>
+          <w:b w:val="1"/>
+          <w:sz w:val="28"/>
+          <w:szCs w:val="28"/>
+        </w:rPr>
+      </w:pPr>
+      <w:bookmarkStart w:colFirst="0" w:colLast="0" w:name="_4r7117mkkrii" w:id="14"/>
+      <w:bookmarkEnd w:id="14"/>
+      <w:r>
+        <w:rPr>
+          <w:b w:val="1"/>
+          <w:sz w:val="28"/>
+          <w:szCs w:val="28"/>
+          <w:rtl w:val="0"/>
+        </w:rPr>
+        <w:t xml:space="preserve">   4. Sistema de estadísticas</w:t>
+      </w:r>
+    </w:p>
+    <w:p>
+      <w:pPr>
+        <w:jc w:val="both"/>
+        <w:rPr/>
+      </w:pPr>
+      <w:r>
+        <w:rPr>
+          <w:rtl w:val="0"/>
+        </w:rPr>
+        <w:t xml:space="preserve">El jugador cuenta con unas estadísticas que hacen referencia a valores como el daño que hace o la velocidad de movimiento entre otros (explicadas con más detalle más adelante). Estas estadísticas se pueden mejorar mediante unos objetos que se consiguen en el mapa, más concretamente en los nodos de cofre: las reliquias. Como mucho, el jugador podrá recibir hasta 6 objetos de este tipo que a lo sumo, le duplicarán el valor de sus estadísticas.</w:t>
+      </w:r>
       <w:r>
         <w:br w:type="page"/>
       </w:r>
@@ -4226,8 +4420,8 @@
           <w:szCs w:val="36"/>
         </w:rPr>
       </w:pPr>
-      <w:bookmarkStart w:colFirst="0" w:colLast="0" w:name="_akxx5gizhko2" w:id="13"/>
-      <w:bookmarkEnd w:id="13"/>
+      <w:bookmarkStart w:colFirst="0" w:colLast="0" w:name="_akxx5gizhko2" w:id="15"/>
+      <w:bookmarkEnd w:id="15"/>
       <w:r>
         <w:rPr>
           <w:b w:val="1"/>
@@ -4266,8 +4460,8 @@
           <w:szCs w:val="28"/>
         </w:rPr>
       </w:pPr>
-      <w:bookmarkStart w:colFirst="0" w:colLast="0" w:name="_lvv268m068pc" w:id="14"/>
-      <w:bookmarkEnd w:id="14"/>
+      <w:bookmarkStart w:colFirst="0" w:colLast="0" w:name="_lvv268m068pc" w:id="16"/>
+      <w:bookmarkEnd w:id="16"/>
       <w:r>
         <w:rPr>
           <w:b w:val="1"/>
@@ -4303,12 +4497,12 @@
           <wp:inline distB="114300" distT="114300" distL="114300" distR="114300">
             <wp:extent cx="5225888" cy="2939562"/>
             <wp:effectExtent b="0" l="0" r="0" t="0"/>
-            <wp:docPr id="17" name="image11.png"/>
+            <wp:docPr id="17" name="image12.png"/>
             <a:graphic>
               <a:graphicData uri="http://schemas.openxmlformats.org/drawingml/2006/picture">
                 <pic:pic>
                   <pic:nvPicPr>
-                    <pic:cNvPr id="0" name="image11.png"/>
+                    <pic:cNvPr id="0" name="image12.png"/>
                     <pic:cNvPicPr preferRelativeResize="0"/>
                   </pic:nvPicPr>
                   <pic:blipFill>
@@ -4375,12 +4569,12 @@
           <wp:inline distB="114300" distT="114300" distL="114300" distR="114300">
             <wp:extent cx="5244938" cy="2924336"/>
             <wp:effectExtent b="0" l="0" r="0" t="0"/>
-            <wp:docPr id="15" name="image18.png"/>
+            <wp:docPr id="15" name="image15.png"/>
             <a:graphic>
               <a:graphicData uri="http://schemas.openxmlformats.org/drawingml/2006/picture">
                 <pic:pic>
                   <pic:nvPicPr>
-                    <pic:cNvPr id="0" name="image18.png"/>
+                    <pic:cNvPr id="0" name="image15.png"/>
                     <pic:cNvPicPr preferRelativeResize="0"/>
                   </pic:nvPicPr>
                   <pic:blipFill>
@@ -4427,8 +4621,8 @@
           <w:szCs w:val="28"/>
         </w:rPr>
       </w:pPr>
-      <w:bookmarkStart w:colFirst="0" w:colLast="0" w:name="_j5rxqe24auab" w:id="15"/>
-      <w:bookmarkEnd w:id="15"/>
+      <w:bookmarkStart w:colFirst="0" w:colLast="0" w:name="_j5rxqe24auab" w:id="17"/>
+      <w:bookmarkEnd w:id="17"/>
       <w:r>
         <w:rPr>
           <w:b w:val="1"/>
@@ -4464,12 +4658,12 @@
           <wp:inline distB="114300" distT="114300" distL="114300" distR="114300">
             <wp:extent cx="5230650" cy="2954435"/>
             <wp:effectExtent b="0" l="0" r="0" t="0"/>
-            <wp:docPr id="9" name="image1.png"/>
+            <wp:docPr id="9" name="image2.png"/>
             <a:graphic>
               <a:graphicData uri="http://schemas.openxmlformats.org/drawingml/2006/picture">
                 <pic:pic>
                   <pic:nvPicPr>
-                    <pic:cNvPr id="0" name="image1.png"/>
+                    <pic:cNvPr id="0" name="image2.png"/>
                     <pic:cNvPicPr preferRelativeResize="0"/>
                   </pic:nvPicPr>
                   <pic:blipFill>
@@ -4516,8 +4710,8 @@
           <w:szCs w:val="28"/>
         </w:rPr>
       </w:pPr>
-      <w:bookmarkStart w:colFirst="0" w:colLast="0" w:name="_oselievwrzep" w:id="16"/>
-      <w:bookmarkEnd w:id="16"/>
+      <w:bookmarkStart w:colFirst="0" w:colLast="0" w:name="_oselievwrzep" w:id="18"/>
+      <w:bookmarkEnd w:id="18"/>
       <w:r>
         <w:rPr>
           <w:b w:val="1"/>
@@ -4555,12 +4749,12 @@
           <wp:inline distB="114300" distT="114300" distL="114300" distR="114300">
             <wp:extent cx="5283038" cy="2950633"/>
             <wp:effectExtent b="0" l="0" r="0" t="0"/>
-            <wp:docPr id="19" name="image19.png"/>
+            <wp:docPr id="19" name="image14.png"/>
             <a:graphic>
               <a:graphicData uri="http://schemas.openxmlformats.org/drawingml/2006/picture">
                 <pic:pic>
                   <pic:nvPicPr>
-                    <pic:cNvPr id="0" name="image19.png"/>
+                    <pic:cNvPr id="0" name="image14.png"/>
                     <pic:cNvPicPr preferRelativeResize="0"/>
                   </pic:nvPicPr>
                   <pic:blipFill>
@@ -4634,8 +4828,8 @@
           <w:szCs w:val="28"/>
         </w:rPr>
       </w:pPr>
-      <w:bookmarkStart w:colFirst="0" w:colLast="0" w:name="_dvz6qnb1exwt" w:id="17"/>
-      <w:bookmarkEnd w:id="17"/>
+      <w:bookmarkStart w:colFirst="0" w:colLast="0" w:name="_dvz6qnb1exwt" w:id="19"/>
+      <w:bookmarkEnd w:id="19"/>
       <w:r>
         <w:rPr>
           <w:b w:val="1"/>
@@ -4686,12 +4880,12 @@
           <wp:inline distB="114300" distT="114300" distL="114300" distR="114300">
             <wp:extent cx="5024438" cy="2829376"/>
             <wp:effectExtent b="0" l="0" r="0" t="0"/>
-            <wp:docPr id="5" name="image17.png"/>
+            <wp:docPr id="5" name="image11.png"/>
             <a:graphic>
               <a:graphicData uri="http://schemas.openxmlformats.org/drawingml/2006/picture">
                 <pic:pic>
                   <pic:nvPicPr>
-                    <pic:cNvPr id="0" name="image17.png"/>
+                    <pic:cNvPr id="0" name="image11.png"/>
                     <pic:cNvPicPr preferRelativeResize="0"/>
                   </pic:nvPicPr>
                   <pic:blipFill>
@@ -4734,12 +4928,12 @@
           <wp:inline distB="114300" distT="114300" distL="114300" distR="114300">
             <wp:extent cx="5044913" cy="2820311"/>
             <wp:effectExtent b="0" l="0" r="0" t="0"/>
-            <wp:docPr id="3" name="image7.png"/>
+            <wp:docPr id="3" name="image1.png"/>
             <a:graphic>
               <a:graphicData uri="http://schemas.openxmlformats.org/drawingml/2006/picture">
                 <pic:pic>
                   <pic:nvPicPr>
-                    <pic:cNvPr id="0" name="image7.png"/>
+                    <pic:cNvPr id="0" name="image1.png"/>
                     <pic:cNvPicPr preferRelativeResize="0"/>
                   </pic:nvPicPr>
                   <pic:blipFill>
@@ -4786,8 +4980,8 @@
           <w:szCs w:val="28"/>
         </w:rPr>
       </w:pPr>
-      <w:bookmarkStart w:colFirst="0" w:colLast="0" w:name="_81ezaoejj8x7" w:id="18"/>
-      <w:bookmarkEnd w:id="18"/>
+      <w:bookmarkStart w:colFirst="0" w:colLast="0" w:name="_81ezaoejj8x7" w:id="20"/>
+      <w:bookmarkEnd w:id="20"/>
       <w:r>
         <w:rPr>
           <w:b w:val="1"/>
@@ -4828,12 +5022,12 @@
           <wp:inline distB="114300" distT="114300" distL="114300" distR="114300">
             <wp:extent cx="5399318" cy="3040480"/>
             <wp:effectExtent b="0" l="0" r="0" t="0"/>
-            <wp:docPr id="8" name="image10.png"/>
+            <wp:docPr id="8" name="image8.png"/>
             <a:graphic>
               <a:graphicData uri="http://schemas.openxmlformats.org/drawingml/2006/picture">
                 <pic:pic>
                   <pic:nvPicPr>
-                    <pic:cNvPr id="0" name="image10.png"/>
+                    <pic:cNvPr id="0" name="image8.png"/>
                     <pic:cNvPicPr preferRelativeResize="0"/>
                   </pic:nvPicPr>
                   <pic:blipFill>
@@ -4880,8 +5074,8 @@
           <w:szCs w:val="28"/>
         </w:rPr>
       </w:pPr>
-      <w:bookmarkStart w:colFirst="0" w:colLast="0" w:name="_9e6o8i5dwoxw" w:id="19"/>
-      <w:bookmarkEnd w:id="19"/>
+      <w:bookmarkStart w:colFirst="0" w:colLast="0" w:name="_9e6o8i5dwoxw" w:id="21"/>
+      <w:bookmarkEnd w:id="21"/>
       <w:r>
         <w:rPr>
           <w:b w:val="1"/>
@@ -4936,12 +5130,12 @@
           <wp:inline distB="114300" distT="114300" distL="114300" distR="114300">
             <wp:extent cx="5405185" cy="3025780"/>
             <wp:effectExtent b="0" l="0" r="0" t="0"/>
-            <wp:docPr id="20" name="image6.png"/>
+            <wp:docPr id="20" name="image10.png"/>
             <a:graphic>
               <a:graphicData uri="http://schemas.openxmlformats.org/drawingml/2006/picture">
                 <pic:pic>
                   <pic:nvPicPr>
-                    <pic:cNvPr id="0" name="image6.png"/>
+                    <pic:cNvPr id="0" name="image10.png"/>
                     <pic:cNvPicPr preferRelativeResize="0"/>
                   </pic:nvPicPr>
                   <pic:blipFill>
@@ -4988,8 +5182,8 @@
           <w:szCs w:val="28"/>
         </w:rPr>
       </w:pPr>
-      <w:bookmarkStart w:colFirst="0" w:colLast="0" w:name="_sh0qux2kpese" w:id="20"/>
-      <w:bookmarkEnd w:id="20"/>
+      <w:bookmarkStart w:colFirst="0" w:colLast="0" w:name="_sh0qux2kpese" w:id="22"/>
+      <w:bookmarkEnd w:id="22"/>
       <w:r>
         <w:rPr>
           <w:b w:val="1"/>
@@ -5179,12 +5373,12 @@
           <wp:inline distB="114300" distT="114300" distL="114300" distR="114300">
             <wp:extent cx="5187561" cy="2900363"/>
             <wp:effectExtent b="0" l="0" r="0" t="0"/>
-            <wp:docPr id="11" name="image2.png"/>
+            <wp:docPr id="11" name="image16.png"/>
             <a:graphic>
               <a:graphicData uri="http://schemas.openxmlformats.org/drawingml/2006/picture">
                 <pic:pic>
                   <pic:nvPicPr>
-                    <pic:cNvPr id="0" name="image2.png"/>
+                    <pic:cNvPr id="0" name="image16.png"/>
                     <pic:cNvPicPr preferRelativeResize="0"/>
                   </pic:nvPicPr>
                   <pic:blipFill>
@@ -5232,8 +5426,8 @@
           <w:szCs w:val="28"/>
         </w:rPr>
       </w:pPr>
-      <w:bookmarkStart w:colFirst="0" w:colLast="0" w:name="_y8u2z62tfpyy" w:id="21"/>
-      <w:bookmarkEnd w:id="21"/>
+      <w:bookmarkStart w:colFirst="0" w:colLast="0" w:name="_y8u2z62tfpyy" w:id="23"/>
+      <w:bookmarkEnd w:id="23"/>
       <w:r>
         <w:rPr>
           <w:b w:val="1"/>
@@ -5276,12 +5470,12 @@
           <wp:inline distB="114300" distT="114300" distL="114300" distR="114300">
             <wp:extent cx="5249700" cy="2939456"/>
             <wp:effectExtent b="0" l="0" r="0" t="0"/>
-            <wp:docPr id="18" name="image21.png"/>
+            <wp:docPr id="18" name="image6.png"/>
             <a:graphic>
               <a:graphicData uri="http://schemas.openxmlformats.org/drawingml/2006/picture">
                 <pic:pic>
                   <pic:nvPicPr>
-                    <pic:cNvPr id="0" name="image21.png"/>
+                    <pic:cNvPr id="0" name="image6.png"/>
                     <pic:cNvPicPr preferRelativeResize="0"/>
                   </pic:nvPicPr>
                   <pic:blipFill>
@@ -5322,12 +5516,12 @@
           <wp:inline distB="114300" distT="114300" distL="114300" distR="114300">
             <wp:extent cx="5330663" cy="3008945"/>
             <wp:effectExtent b="0" l="0" r="0" t="0"/>
-            <wp:docPr id="22" name="image20.png"/>
+            <wp:docPr id="22" name="image21.png"/>
             <a:graphic>
               <a:graphicData uri="http://schemas.openxmlformats.org/drawingml/2006/picture">
                 <pic:pic>
                   <pic:nvPicPr>
-                    <pic:cNvPr id="0" name="image20.png"/>
+                    <pic:cNvPr id="0" name="image21.png"/>
                     <pic:cNvPicPr preferRelativeResize="0"/>
                   </pic:nvPicPr>
                   <pic:blipFill>
@@ -5374,8 +5568,8 @@
           <w:szCs w:val="28"/>
         </w:rPr>
       </w:pPr>
-      <w:bookmarkStart w:colFirst="0" w:colLast="0" w:name="_d5cyedcsc98p" w:id="22"/>
-      <w:bookmarkEnd w:id="22"/>
+      <w:bookmarkStart w:colFirst="0" w:colLast="0" w:name="_d5cyedcsc98p" w:id="24"/>
+      <w:bookmarkEnd w:id="24"/>
       <w:r>
         <w:rPr>
           <w:b w:val="1"/>
@@ -5471,8 +5665,8 @@
           <w:pgMar w:bottom="1440" w:top="1440" w:left="1440" w:right="1440" w:header="720" w:footer="720"/>
         </w:sectPr>
       </w:pPr>
-      <w:bookmarkStart w:colFirst="0" w:colLast="0" w:name="_s4fv6c4a3fg" w:id="23"/>
-      <w:bookmarkEnd w:id="23"/>
+      <w:bookmarkStart w:colFirst="0" w:colLast="0" w:name="_s4fv6c4a3fg" w:id="25"/>
+      <w:bookmarkEnd w:id="25"/>
       <w:r>
         <w:rPr>
           <w:rtl w:val="0"/>
@@ -5496,8 +5690,8 @@
           <w:szCs w:val="28"/>
         </w:rPr>
       </w:pPr>
-      <w:bookmarkStart w:colFirst="0" w:colLast="0" w:name="_1mnxxh79r0ri" w:id="24"/>
-      <w:bookmarkEnd w:id="24"/>
+      <w:bookmarkStart w:colFirst="0" w:colLast="0" w:name="_1mnxxh79r0ri" w:id="26"/>
+      <w:bookmarkEnd w:id="26"/>
       <w:r>
         <w:rPr>
           <w:b w:val="1"/>
@@ -5590,12 +5784,12 @@
           <wp:inline distB="114300" distT="114300" distL="114300" distR="114300">
             <wp:extent cx="5261100" cy="2941391"/>
             <wp:effectExtent b="0" l="0" r="0" t="0"/>
-            <wp:docPr id="14" name="image4.png"/>
+            <wp:docPr id="14" name="image9.png"/>
             <a:graphic>
               <a:graphicData uri="http://schemas.openxmlformats.org/drawingml/2006/picture">
                 <pic:pic>
                   <pic:nvPicPr>
-                    <pic:cNvPr id="0" name="image4.png"/>
+                    <pic:cNvPr id="0" name="image9.png"/>
                     <pic:cNvPicPr preferRelativeResize="0"/>
                   </pic:nvPicPr>
                   <pic:blipFill>
@@ -5654,8 +5848,8 @@
           <w:szCs w:val="28"/>
         </w:rPr>
       </w:pPr>
-      <w:bookmarkStart w:colFirst="0" w:colLast="0" w:name="_swdl8el8b2io" w:id="25"/>
-      <w:bookmarkEnd w:id="25"/>
+      <w:bookmarkStart w:colFirst="0" w:colLast="0" w:name="_swdl8el8b2io" w:id="27"/>
+      <w:bookmarkEnd w:id="27"/>
       <w:r>
         <w:rPr>
           <w:b w:val="1"/>
@@ -5707,12 +5901,12 @@
           <wp:inline distB="114300" distT="114300" distL="114300" distR="114300">
             <wp:extent cx="5287800" cy="2971240"/>
             <wp:effectExtent b="0" l="0" r="0" t="0"/>
-            <wp:docPr id="4" name="image9.png"/>
+            <wp:docPr id="4" name="image13.png"/>
             <a:graphic>
               <a:graphicData uri="http://schemas.openxmlformats.org/drawingml/2006/picture">
                 <pic:pic>
                   <pic:nvPicPr>
-                    <pic:cNvPr id="0" name="image9.png"/>
+                    <pic:cNvPr id="0" name="image13.png"/>
                     <pic:cNvPicPr preferRelativeResize="0"/>
                   </pic:nvPicPr>
                   <pic:blipFill>
@@ -5752,8 +5946,8 @@
           <w:szCs w:val="28"/>
         </w:rPr>
       </w:pPr>
-      <w:bookmarkStart w:colFirst="0" w:colLast="0" w:name="_mirxikrqdx6w" w:id="26"/>
-      <w:bookmarkEnd w:id="26"/>
+      <w:bookmarkStart w:colFirst="0" w:colLast="0" w:name="_mirxikrqdx6w" w:id="28"/>
+      <w:bookmarkEnd w:id="28"/>
       <w:r>
         <w:rPr>
           <w:rtl w:val="0"/>
@@ -5771,12 +5965,12 @@
           <wp:inline distB="114300" distT="114300" distL="114300" distR="114300">
             <wp:extent cx="5335425" cy="2982945"/>
             <wp:effectExtent b="0" l="0" r="0" t="0"/>
-            <wp:docPr id="7" name="image5.png"/>
+            <wp:docPr id="7" name="image20.png"/>
             <a:graphic>
               <a:graphicData uri="http://schemas.openxmlformats.org/drawingml/2006/picture">
                 <pic:pic>
                   <pic:nvPicPr>
-                    <pic:cNvPr id="0" name="image5.png"/>
+                    <pic:cNvPr id="0" name="image20.png"/>
                     <pic:cNvPicPr preferRelativeResize="0"/>
                   </pic:nvPicPr>
                   <pic:blipFill>
@@ -5835,8 +6029,8 @@
           <w:szCs w:val="36"/>
         </w:rPr>
       </w:pPr>
-      <w:bookmarkStart w:colFirst="0" w:colLast="0" w:name="_oym6bheu8dm5" w:id="27"/>
-      <w:bookmarkEnd w:id="27"/>
+      <w:bookmarkStart w:colFirst="0" w:colLast="0" w:name="_oym6bheu8dm5" w:id="29"/>
+      <w:bookmarkEnd w:id="29"/>
       <w:r>
         <w:rPr>
           <w:b w:val="1"/>
@@ -5860,8 +6054,8 @@
         <w:jc w:val="both"/>
         <w:rPr/>
       </w:pPr>
-      <w:bookmarkStart w:colFirst="0" w:colLast="0" w:name="_h2rywkywlz7t" w:id="28"/>
-      <w:bookmarkEnd w:id="28"/>
+      <w:bookmarkStart w:colFirst="0" w:colLast="0" w:name="_h2rywkywlz7t" w:id="30"/>
+      <w:bookmarkEnd w:id="30"/>
       <w:r>
         <w:rPr>
           <w:b w:val="1"/>
@@ -6404,8 +6598,8 @@
         <w:jc w:val="both"/>
         <w:rPr/>
       </w:pPr>
-      <w:bookmarkStart w:colFirst="0" w:colLast="0" w:name="_u295rwiwmae" w:id="29"/>
-      <w:bookmarkEnd w:id="29"/>
+      <w:bookmarkStart w:colFirst="0" w:colLast="0" w:name="_u295rwiwmae" w:id="31"/>
+      <w:bookmarkEnd w:id="31"/>
       <w:r>
         <w:rPr>
           <w:b w:val="1"/>
@@ -6618,6 +6812,19 @@
               <w:t xml:space="preserve">Harán daño al jugador tanto por contacto como realizando un ataque en una pequeña área delante de él.</w:t>
             </w:r>
           </w:p>
+          <w:p>
+            <w:pPr>
+              <w:widowControl w:val="0"/>
+              <w:spacing w:line="240" w:lineRule="auto"/>
+              <w:jc w:val="center"/>
+              <w:rPr/>
+            </w:pPr>
+            <w:r>
+              <w:rPr>
+                <w:rtl w:val="0"/>
+              </w:rPr>
+            </w:r>
+          </w:p>
         </w:tc>
       </w:tr>
       <w:tr>
@@ -7049,6 +7256,20 @@
               <w:t xml:space="preserve">Harán daño al jugador únicamente por contacto.</w:t>
             </w:r>
           </w:p>
+          <w:p>
+            <w:pPr>
+              <w:widowControl w:val="0"/>
+              <w:spacing w:line="240" w:lineRule="auto"/>
+              <w:jc w:val="center"/>
+              <w:rPr/>
+            </w:pPr>
+            <w:r>
+              <w:rPr>
+                <w:rtl w:val="0"/>
+              </w:rPr>
+              <w:t xml:space="preserve">Fuerza: 20 pts. de salud</w:t>
+            </w:r>
+          </w:p>
         </w:tc>
       </w:tr>
       <w:tr>
@@ -7763,8 +7984,8 @@
           <w:szCs w:val="36"/>
         </w:rPr>
       </w:pPr>
-      <w:bookmarkStart w:colFirst="0" w:colLast="0" w:name="_lrhr4x5jm1ll" w:id="30"/>
-      <w:bookmarkEnd w:id="30"/>
+      <w:bookmarkStart w:colFirst="0" w:colLast="0" w:name="_lrhr4x5jm1ll" w:id="32"/>
+      <w:bookmarkEnd w:id="32"/>
       <w:r>
         <w:rPr>
           <w:b w:val="1"/>
@@ -7788,8 +8009,8 @@
         <w:jc w:val="both"/>
         <w:rPr/>
       </w:pPr>
-      <w:bookmarkStart w:colFirst="0" w:colLast="0" w:name="_11kupnsa3zoj" w:id="31"/>
-      <w:bookmarkEnd w:id="31"/>
+      <w:bookmarkStart w:colFirst="0" w:colLast="0" w:name="_11kupnsa3zoj" w:id="33"/>
+      <w:bookmarkEnd w:id="33"/>
       <w:r>
         <w:rPr>
           <w:b w:val="1"/>
@@ -7832,20 +8053,9 @@
             <w:u w:val="single"/>
             <w:rtl w:val="0"/>
           </w:rPr>
-          <w:t xml:space="preserve">https://docs.google.com/spreadsheets/d/19VJMATqT5oYdefOX2d9ag7M0UlijncVVMV4D1HyVSeI/edit?usp=share_link</w:t>
+          <w:t xml:space="preserve">https://docs.google.com/document/d/1ATJbsZTfOIwozwCqvrlwWCuKqZEyyLE3iLUeYfmeXqY/edit?usp=share_link</w:t>
         </w:r>
       </w:hyperlink>
-      <w:r>
-        <w:rPr>
-          <w:rtl w:val="0"/>
-        </w:rPr>
-      </w:r>
-    </w:p>
-    <w:p>
-      <w:pPr>
-        <w:jc w:val="both"/>
-        <w:rPr/>
-      </w:pPr>
       <w:r>
         <w:rPr>
           <w:rtl w:val="0"/>
@@ -7865,8 +8075,8 @@
         <w:jc w:val="both"/>
         <w:rPr/>
       </w:pPr>
-      <w:bookmarkStart w:colFirst="0" w:colLast="0" w:name="_ob1yk2c5cgqz" w:id="32"/>
-      <w:bookmarkEnd w:id="32"/>
+      <w:bookmarkStart w:colFirst="0" w:colLast="0" w:name="_ob1yk2c5cgqz" w:id="34"/>
+      <w:bookmarkEnd w:id="34"/>
       <w:r>
         <w:rPr>
           <w:b w:val="1"/>
@@ -7915,9 +8125,20 @@
             <w:u w:val="single"/>
             <w:rtl w:val="0"/>
           </w:rPr>
-          <w:t xml:space="preserve">https://docs.google.com/spreadsheets/d/15Z0YxwjXVC0gQB7iJaG8bLAthahnz9QcRWQ3Nuaxg0E/edit?usp=sharing</w:t>
+          <w:t xml:space="preserve">https://docs.google.com/spreadsheets/d/17g_rx4EHi-8a6cPFMRmHIR4Y9GMgpnNo/edit?usp=share_link&amp;ouid=104210713025005844659&amp;rtpof=true&amp;sd=true</w:t>
         </w:r>
       </w:hyperlink>
+      <w:r>
+        <w:rPr>
+          <w:rtl w:val="0"/>
+        </w:rPr>
+      </w:r>
+    </w:p>
+    <w:p>
+      <w:pPr>
+        <w:jc w:val="both"/>
+        <w:rPr/>
+      </w:pPr>
       <w:r>
         <w:rPr>
           <w:rtl w:val="0"/>
@@ -7972,8 +8193,8 @@
           <w:szCs w:val="36"/>
         </w:rPr>
       </w:pPr>
-      <w:bookmarkStart w:colFirst="0" w:colLast="0" w:name="_90tyahp1wbi8" w:id="33"/>
-      <w:bookmarkEnd w:id="33"/>
+      <w:bookmarkStart w:colFirst="0" w:colLast="0" w:name="_90tyahp1wbi8" w:id="35"/>
+      <w:bookmarkEnd w:id="35"/>
       <w:r>
         <w:rPr>
           <w:b w:val="1"/>
@@ -7998,8 +8219,8 @@
         <w:jc w:val="both"/>
         <w:rPr/>
       </w:pPr>
-      <w:bookmarkStart w:colFirst="0" w:colLast="0" w:name="_9m15ewm7s0xc" w:id="34"/>
-      <w:bookmarkEnd w:id="34"/>
+      <w:bookmarkStart w:colFirst="0" w:colLast="0" w:name="_9m15ewm7s0xc" w:id="36"/>
+      <w:bookmarkEnd w:id="36"/>
       <w:r>
         <w:rPr>
           <w:b w:val="1"/>
@@ -8054,8 +8275,8 @@
           <w:szCs w:val="28"/>
         </w:rPr>
       </w:pPr>
-      <w:bookmarkStart w:colFirst="0" w:colLast="0" w:name="_l2rwrfrfc3hc" w:id="35"/>
-      <w:bookmarkEnd w:id="35"/>
+      <w:bookmarkStart w:colFirst="0" w:colLast="0" w:name="_l2rwrfrfc3hc" w:id="37"/>
+      <w:bookmarkEnd w:id="37"/>
       <w:r>
         <w:rPr>
           <w:b w:val="1"/>
@@ -8356,8 +8577,8 @@
           <w:szCs w:val="36"/>
         </w:rPr>
       </w:pPr>
-      <w:bookmarkStart w:colFirst="0" w:colLast="0" w:name="_fx29ir452zay" w:id="36"/>
-      <w:bookmarkEnd w:id="36"/>
+      <w:bookmarkStart w:colFirst="0" w:colLast="0" w:name="_fx29ir452zay" w:id="38"/>
+      <w:bookmarkEnd w:id="38"/>
       <w:r>
         <w:rPr>
           <w:b w:val="1"/>
@@ -8448,8 +8669,8 @@
           <w:szCs w:val="36"/>
         </w:rPr>
       </w:pPr>
-      <w:bookmarkStart w:colFirst="0" w:colLast="0" w:name="_lnnfzdu63ds" w:id="37"/>
-      <w:bookmarkEnd w:id="37"/>
+      <w:bookmarkStart w:colFirst="0" w:colLast="0" w:name="_lnnfzdu63ds" w:id="39"/>
+      <w:bookmarkEnd w:id="39"/>
       <w:r>
         <w:rPr>
           <w:b w:val="1"/>
@@ -8476,12 +8697,12 @@
           <wp:inline distB="114300" distT="114300" distL="114300" distR="114300">
             <wp:extent cx="2498934" cy="1970486"/>
             <wp:effectExtent b="0" l="0" r="0" t="0"/>
-            <wp:docPr id="12" name="image12.png"/>
+            <wp:docPr id="12" name="image18.png"/>
             <a:graphic>
               <a:graphicData uri="http://schemas.openxmlformats.org/drawingml/2006/picture">
                 <pic:pic>
                   <pic:nvPicPr>
-                    <pic:cNvPr id="0" name="image12.png"/>
+                    <pic:cNvPr id="0" name="image18.png"/>
                     <pic:cNvPicPr preferRelativeResize="0"/>
                   </pic:nvPicPr>
                   <pic:blipFill>
@@ -8511,12 +8732,12 @@
           <wp:inline distB="114300" distT="114300" distL="114300" distR="114300">
             <wp:extent cx="2443163" cy="1961663"/>
             <wp:effectExtent b="0" l="0" r="0" t="0"/>
-            <wp:docPr id="1" name="image8.png"/>
+            <wp:docPr id="1" name="image17.png"/>
             <a:graphic>
               <a:graphicData uri="http://schemas.openxmlformats.org/drawingml/2006/picture">
                 <pic:pic>
                   <pic:nvPicPr>
-                    <pic:cNvPr id="0" name="image8.png"/>
+                    <pic:cNvPr id="0" name="image17.png"/>
                     <pic:cNvPicPr preferRelativeResize="0"/>
                   </pic:nvPicPr>
                   <pic:blipFill>
@@ -8557,12 +8778,12 @@
           <wp:inline distB="114300" distT="114300" distL="114300" distR="114300">
             <wp:extent cx="1547813" cy="1975304"/>
             <wp:effectExtent b="0" l="0" r="0" t="0"/>
-            <wp:docPr id="6" name="image14.png"/>
+            <wp:docPr id="6" name="image19.png"/>
             <a:graphic>
               <a:graphicData uri="http://schemas.openxmlformats.org/drawingml/2006/picture">
                 <pic:pic>
                   <pic:nvPicPr>
-                    <pic:cNvPr id="0" name="image14.png"/>
+                    <pic:cNvPr id="0" name="image19.png"/>
                     <pic:cNvPicPr preferRelativeResize="0"/>
                   </pic:nvPicPr>
                   <pic:blipFill>
@@ -8592,12 +8813,12 @@
           <wp:inline distB="114300" distT="114300" distL="114300" distR="114300">
             <wp:extent cx="1277483" cy="1881188"/>
             <wp:effectExtent b="0" l="0" r="0" t="0"/>
-            <wp:docPr id="13" name="image13.png"/>
+            <wp:docPr id="13" name="image4.png"/>
             <a:graphic>
               <a:graphicData uri="http://schemas.openxmlformats.org/drawingml/2006/picture">
                 <pic:pic>
                   <pic:nvPicPr>
-                    <pic:cNvPr id="0" name="image13.png"/>
+                    <pic:cNvPr id="0" name="image4.png"/>
                     <pic:cNvPicPr preferRelativeResize="0"/>
                   </pic:nvPicPr>
                   <pic:blipFill>
@@ -8633,12 +8854,12 @@
           <wp:inline distB="114300" distT="114300" distL="114300" distR="114300">
             <wp:extent cx="1900238" cy="1900238"/>
             <wp:effectExtent b="0" l="0" r="0" t="0"/>
-            <wp:docPr id="16" name="image15.jpg"/>
+            <wp:docPr id="16" name="image5.jpg"/>
             <a:graphic>
               <a:graphicData uri="http://schemas.openxmlformats.org/drawingml/2006/picture">
                 <pic:pic>
                   <pic:nvPicPr>
-                    <pic:cNvPr id="0" name="image15.jpg"/>
+                    <pic:cNvPr id="0" name="image5.jpg"/>
                     <pic:cNvPicPr preferRelativeResize="0"/>
                   </pic:nvPicPr>
                   <pic:blipFill>
@@ -8684,1487 +8905,6 @@
     </w:p>
     <w:p>
       <w:pPr>
-        <w:pStyle w:val="Heading2"/>
-        <w:pBdr>
-          <w:top w:color="fce5cd" w:space="0" w:sz="8" w:val="single"/>
-          <w:left w:color="fce5cd" w:space="0" w:sz="8" w:val="single"/>
-          <w:bottom w:color="fce5cd" w:space="0" w:sz="8" w:val="single"/>
-          <w:right w:color="fce5cd" w:space="0" w:sz="8" w:val="single"/>
-        </w:pBdr>
-        <w:shd w:fill="fce5cd" w:val="clear"/>
-        <w:ind w:firstLine="720"/>
-        <w:jc w:val="both"/>
-        <w:rPr/>
-      </w:pPr>
-      <w:bookmarkStart w:colFirst="0" w:colLast="0" w:name="_s9bvy7btd60x" w:id="38"/>
-      <w:bookmarkEnd w:id="38"/>
-      <w:r>
-        <w:rPr>
-          <w:b w:val="1"/>
-          <w:sz w:val="28"/>
-          <w:szCs w:val="28"/>
-          <w:rtl w:val="0"/>
-        </w:rPr>
-        <w:t xml:space="preserve">5. Balanceo</w:t>
-      </w:r>
-      <w:r>
-        <w:rPr>
-          <w:rtl w:val="0"/>
-        </w:rPr>
-      </w:r>
-    </w:p>
-    <w:p>
-      <w:pPr>
-        <w:rPr/>
-      </w:pPr>
-      <w:r>
-        <w:rPr>
-          <w:rtl w:val="0"/>
-        </w:rPr>
-        <w:t xml:space="preserve">Estas han sido los valores de pulido que se han realizado para las cartas:</w:t>
-      </w:r>
-    </w:p>
-    <w:p>
-      <w:pPr>
-        <w:rPr/>
-      </w:pPr>
-      <w:r>
-        <w:rPr>
-          <w:rtl w:val="0"/>
-        </w:rPr>
-      </w:r>
-    </w:p>
-    <w:p>
-      <w:pPr>
-        <w:numPr>
-          <w:ilvl w:val="0"/>
-          <w:numId w:val="6"/>
-        </w:numPr>
-        <w:ind w:left="720" w:hanging="360"/>
-        <w:rPr>
-          <w:b w:val="1"/>
-        </w:rPr>
-      </w:pPr>
-      <w:r>
-        <w:rPr>
-          <w:b w:val="1"/>
-          <w:rtl w:val="0"/>
-        </w:rPr>
-        <w:t xml:space="preserve">Espada</w:t>
-      </w:r>
-    </w:p>
-    <w:p>
-      <w:pPr>
-        <w:numPr>
-          <w:ilvl w:val="1"/>
-          <w:numId w:val="6"/>
-        </w:numPr>
-        <w:ind w:left="1440" w:hanging="360"/>
-        <w:rPr>
-          <w:u w:val="none"/>
-        </w:rPr>
-      </w:pPr>
-      <w:r>
-        <w:rPr>
-          <w:rtl w:val="0"/>
-        </w:rPr>
-        <w:t xml:space="preserve">    Daño de ataque: </w:t>
-      </w:r>
-    </w:p>
-    <w:p>
-      <w:pPr>
-        <w:ind w:left="1440" w:firstLine="0"/>
-        <w:rPr>
-          <w:color w:val="e06666"/>
-        </w:rPr>
-      </w:pPr>
-      <w:r>
-        <w:rPr>
-          <w:color w:val="e06666"/>
-          <w:rtl w:val="0"/>
-        </w:rPr>
-        <w:t xml:space="preserve">    </w:t>
-        <w:tab/>
-        <w:t xml:space="preserve">20 =&gt; 15</w:t>
-      </w:r>
-    </w:p>
-    <w:p>
-      <w:pPr>
-        <w:numPr>
-          <w:ilvl w:val="1"/>
-          <w:numId w:val="6"/>
-        </w:numPr>
-        <w:ind w:left="1440" w:hanging="360"/>
-        <w:rPr>
-          <w:u w:val="none"/>
-        </w:rPr>
-      </w:pPr>
-      <w:r>
-        <w:rPr>
-          <w:rtl w:val="0"/>
-        </w:rPr>
-        <w:t xml:space="preserve">    Tiempo entre disparos:</w:t>
-      </w:r>
-    </w:p>
-    <w:p>
-      <w:pPr>
-        <w:ind w:left="1440" w:firstLine="0"/>
-        <w:rPr/>
-      </w:pPr>
-      <w:r>
-        <w:rPr>
-          <w:rtl w:val="0"/>
-        </w:rPr>
-        <w:t xml:space="preserve">       </w:t>
-        <w:tab/>
-      </w:r>
-      <w:r>
-        <w:rPr>
-          <w:color w:val="e06666"/>
-          <w:rtl w:val="0"/>
-        </w:rPr>
-        <w:t xml:space="preserve">0.5s =&gt; 0.75s</w:t>
-      </w:r>
-      <w:r>
-        <w:rPr>
-          <w:rtl w:val="0"/>
-        </w:rPr>
-      </w:r>
-    </w:p>
-    <w:p>
-      <w:pPr>
-        <w:numPr>
-          <w:ilvl w:val="1"/>
-          <w:numId w:val="6"/>
-        </w:numPr>
-        <w:ind w:left="1440" w:hanging="360"/>
-        <w:rPr>
-          <w:u w:val="none"/>
-        </w:rPr>
-      </w:pPr>
-      <w:r>
-        <w:rPr>
-          <w:rtl w:val="0"/>
-        </w:rPr>
-        <w:t xml:space="preserve">    Rango:</w:t>
-      </w:r>
-    </w:p>
-    <w:p>
-      <w:pPr>
-        <w:ind w:left="1440" w:firstLine="0"/>
-        <w:rPr/>
-      </w:pPr>
-      <w:r>
-        <w:rPr>
-          <w:rtl w:val="0"/>
-        </w:rPr>
-        <w:t xml:space="preserve">        </w:t>
-        <w:tab/>
-      </w:r>
-      <w:r>
-        <w:rPr>
-          <w:color w:val="e06666"/>
-          <w:rtl w:val="0"/>
-        </w:rPr>
-        <w:t xml:space="preserve">200 =&gt; 120</w:t>
-      </w:r>
-      <w:r>
-        <w:rPr>
-          <w:rtl w:val="0"/>
-        </w:rPr>
-      </w:r>
-    </w:p>
-    <w:p>
-      <w:pPr>
-        <w:numPr>
-          <w:ilvl w:val="0"/>
-          <w:numId w:val="19"/>
-        </w:numPr>
-        <w:ind w:left="720" w:hanging="360"/>
-        <w:rPr>
-          <w:b w:val="1"/>
-        </w:rPr>
-      </w:pPr>
-      <w:r>
-        <w:rPr>
-          <w:b w:val="1"/>
-          <w:rtl w:val="0"/>
-        </w:rPr>
-        <w:t xml:space="preserve">Antorcha</w:t>
-      </w:r>
-    </w:p>
-    <w:p>
-      <w:pPr>
-        <w:numPr>
-          <w:ilvl w:val="1"/>
-          <w:numId w:val="19"/>
-        </w:numPr>
-        <w:ind w:left="1440" w:hanging="360"/>
-        <w:rPr>
-          <w:u w:val="none"/>
-        </w:rPr>
-      </w:pPr>
-      <w:r>
-        <w:rPr>
-          <w:rtl w:val="0"/>
-        </w:rPr>
-        <w:t xml:space="preserve">   Daño de ataque: </w:t>
-      </w:r>
-    </w:p>
-    <w:p>
-      <w:pPr>
-        <w:rPr>
-          <w:color w:val="e06666"/>
-        </w:rPr>
-      </w:pPr>
-      <w:r>
-        <w:rPr>
-          <w:rtl w:val="0"/>
-        </w:rPr>
-        <w:t xml:space="preserve">        </w:t>
-        <w:tab/>
-        <w:tab/>
-        <w:tab/>
-      </w:r>
-      <w:r>
-        <w:rPr>
-          <w:color w:val="e06666"/>
-          <w:rtl w:val="0"/>
-        </w:rPr>
-        <w:t xml:space="preserve">20 =&gt; 5</w:t>
-      </w:r>
-    </w:p>
-    <w:p>
-      <w:pPr>
-        <w:numPr>
-          <w:ilvl w:val="1"/>
-          <w:numId w:val="6"/>
-        </w:numPr>
-        <w:ind w:left="1440" w:hanging="360"/>
-      </w:pPr>
-      <w:r>
-        <w:rPr>
-          <w:rtl w:val="0"/>
-        </w:rPr>
-        <w:t xml:space="preserve">    Rango:</w:t>
-      </w:r>
-    </w:p>
-    <w:p>
-      <w:pPr>
-        <w:ind w:left="1440" w:firstLine="0"/>
-        <w:rPr/>
-      </w:pPr>
-      <w:r>
-        <w:rPr>
-          <w:rtl w:val="0"/>
-        </w:rPr>
-        <w:t xml:space="preserve">        </w:t>
-        <w:tab/>
-      </w:r>
-      <w:r>
-        <w:rPr>
-          <w:color w:val="e06666"/>
-          <w:rtl w:val="0"/>
-        </w:rPr>
-        <w:t xml:space="preserve">200 =&gt; 120</w:t>
-      </w:r>
-      <w:r>
-        <w:rPr>
-          <w:rtl w:val="0"/>
-        </w:rPr>
-      </w:r>
-    </w:p>
-    <w:p>
-      <w:pPr>
-        <w:numPr>
-          <w:ilvl w:val="1"/>
-          <w:numId w:val="6"/>
-        </w:numPr>
-        <w:ind w:left="1440" w:hanging="360"/>
-      </w:pPr>
-      <w:r>
-        <w:rPr>
-          <w:rtl w:val="0"/>
-        </w:rPr>
-        <w:t xml:space="preserve">    Curación de la habilidad:</w:t>
-      </w:r>
-    </w:p>
-    <w:p>
-      <w:pPr>
-        <w:rPr>
-          <w:color w:val="e06666"/>
-        </w:rPr>
-      </w:pPr>
-      <w:r>
-        <w:rPr>
-          <w:rtl w:val="0"/>
-        </w:rPr>
-        <w:t xml:space="preserve">        </w:t>
-        <w:tab/>
-        <w:tab/>
-        <w:tab/>
-      </w:r>
-      <w:r>
-        <w:rPr>
-          <w:color w:val="e06666"/>
-          <w:rtl w:val="0"/>
-        </w:rPr>
-        <w:t xml:space="preserve">5 cada 0.5s =&gt; 1 cada 0.2s</w:t>
-      </w:r>
-    </w:p>
-    <w:p>
-      <w:pPr>
-        <w:numPr>
-          <w:ilvl w:val="0"/>
-          <w:numId w:val="19"/>
-        </w:numPr>
-        <w:ind w:left="720" w:hanging="360"/>
-        <w:rPr>
-          <w:b w:val="1"/>
-        </w:rPr>
-      </w:pPr>
-      <w:r>
-        <w:rPr>
-          <w:b w:val="1"/>
-          <w:rtl w:val="0"/>
-        </w:rPr>
-        <w:t xml:space="preserve">Lanza</w:t>
-      </w:r>
-      <w:r>
-        <w:rPr>
-          <w:rtl w:val="0"/>
-        </w:rPr>
-      </w:r>
-    </w:p>
-    <w:p>
-      <w:pPr>
-        <w:numPr>
-          <w:ilvl w:val="1"/>
-          <w:numId w:val="6"/>
-        </w:numPr>
-        <w:ind w:left="1440" w:hanging="360"/>
-      </w:pPr>
-      <w:r>
-        <w:rPr>
-          <w:rtl w:val="0"/>
-        </w:rPr>
-        <w:t xml:space="preserve">    Rango:</w:t>
-      </w:r>
-    </w:p>
-    <w:p>
-      <w:pPr>
-        <w:ind w:left="1440" w:firstLine="0"/>
-        <w:rPr/>
-      </w:pPr>
-      <w:r>
-        <w:rPr>
-          <w:rtl w:val="0"/>
-        </w:rPr>
-        <w:t xml:space="preserve">        </w:t>
-        <w:tab/>
-      </w:r>
-      <w:r>
-        <w:rPr>
-          <w:color w:val="6aa84f"/>
-          <w:rtl w:val="0"/>
-        </w:rPr>
-        <w:t xml:space="preserve">100 =&gt; 120</w:t>
-      </w:r>
-      <w:r>
-        <w:rPr>
-          <w:rtl w:val="0"/>
-        </w:rPr>
-      </w:r>
-    </w:p>
-    <w:p>
-      <w:pPr>
-        <w:numPr>
-          <w:ilvl w:val="0"/>
-          <w:numId w:val="20"/>
-        </w:numPr>
-        <w:ind w:left="720" w:hanging="360"/>
-        <w:rPr>
-          <w:b w:val="1"/>
-          <w:u w:val="none"/>
-        </w:rPr>
-      </w:pPr>
-      <w:r>
-        <w:rPr>
-          <w:b w:val="1"/>
-          <w:rtl w:val="0"/>
-        </w:rPr>
-        <w:t xml:space="preserve">Gafas Laser</w:t>
-      </w:r>
-    </w:p>
-    <w:p>
-      <w:pPr>
-        <w:numPr>
-          <w:ilvl w:val="1"/>
-          <w:numId w:val="20"/>
-        </w:numPr>
-        <w:ind w:left="1440" w:hanging="360"/>
-      </w:pPr>
-      <w:r>
-        <w:rPr>
-          <w:rtl w:val="0"/>
-        </w:rPr>
-        <w:t xml:space="preserve">    Ataque: </w:t>
-      </w:r>
-    </w:p>
-    <w:p>
-      <w:pPr>
-        <w:ind w:left="1440" w:firstLine="0"/>
-        <w:rPr/>
-      </w:pPr>
-      <w:r>
-        <w:rPr>
-          <w:rtl w:val="0"/>
-        </w:rPr>
-        <w:t xml:space="preserve"> </w:t>
-        <w:tab/>
-      </w:r>
-      <w:r>
-        <w:rPr>
-          <w:color w:val="6aa84f"/>
-          <w:rtl w:val="0"/>
-        </w:rPr>
-        <w:t xml:space="preserve">Ahora lanza 2 proyectiles en lugar de 1</w:t>
-      </w:r>
-      <w:r>
-        <w:rPr>
-          <w:rtl w:val="0"/>
-        </w:rPr>
-      </w:r>
-    </w:p>
-    <w:p>
-      <w:pPr>
-        <w:numPr>
-          <w:ilvl w:val="1"/>
-          <w:numId w:val="20"/>
-        </w:numPr>
-        <w:ind w:left="1440" w:hanging="360"/>
-        <w:rPr>
-          <w:u w:val="none"/>
-        </w:rPr>
-      </w:pPr>
-      <w:r>
-        <w:rPr>
-          <w:rtl w:val="0"/>
-        </w:rPr>
-        <w:t xml:space="preserve">    Daño de ataque: </w:t>
-      </w:r>
-    </w:p>
-    <w:p>
-      <w:pPr>
-        <w:ind w:left="1440" w:firstLine="720"/>
-        <w:rPr/>
-      </w:pPr>
-      <w:r>
-        <w:rPr>
-          <w:color w:val="e06666"/>
-          <w:rtl w:val="0"/>
-        </w:rPr>
-        <w:t xml:space="preserve">10 =&gt; 5</w:t>
-      </w:r>
-      <w:r>
-        <w:rPr>
-          <w:rtl w:val="0"/>
-        </w:rPr>
-        <w:t xml:space="preserve"> (para que el daño total se mantenga)</w:t>
-      </w:r>
-    </w:p>
-    <w:p>
-      <w:pPr>
-        <w:numPr>
-          <w:ilvl w:val="0"/>
-          <w:numId w:val="23"/>
-        </w:numPr>
-        <w:ind w:left="720" w:hanging="360"/>
-        <w:rPr>
-          <w:b w:val="1"/>
-          <w:u w:val="none"/>
-        </w:rPr>
-      </w:pPr>
-      <w:r>
-        <w:rPr>
-          <w:b w:val="1"/>
-          <w:rtl w:val="0"/>
-        </w:rPr>
-        <w:t xml:space="preserve">Arco</w:t>
-      </w:r>
-    </w:p>
-    <w:p>
-      <w:pPr>
-        <w:numPr>
-          <w:ilvl w:val="1"/>
-          <w:numId w:val="23"/>
-        </w:numPr>
-        <w:ind w:left="1440" w:hanging="360"/>
-      </w:pPr>
-      <w:r>
-        <w:rPr>
-          <w:rtl w:val="0"/>
-        </w:rPr>
-        <w:t xml:space="preserve">    Ataque: </w:t>
-      </w:r>
-    </w:p>
-    <w:p>
-      <w:pPr>
-        <w:ind w:left="1440" w:firstLine="0"/>
-        <w:rPr/>
-      </w:pPr>
-      <w:r>
-        <w:rPr>
-          <w:rtl w:val="0"/>
-        </w:rPr>
-        <w:t xml:space="preserve"> </w:t>
-        <w:tab/>
-      </w:r>
-      <w:r>
-        <w:rPr>
-          <w:color w:val="6aa84f"/>
-          <w:rtl w:val="0"/>
-        </w:rPr>
-        <w:t xml:space="preserve">Ahora lanza 3 proyectiles en lugar de 1</w:t>
-      </w:r>
-      <w:r>
-        <w:rPr>
-          <w:rtl w:val="0"/>
-        </w:rPr>
-      </w:r>
-    </w:p>
-    <w:p>
-      <w:pPr>
-        <w:numPr>
-          <w:ilvl w:val="1"/>
-          <w:numId w:val="23"/>
-        </w:numPr>
-        <w:ind w:left="1440" w:hanging="360"/>
-      </w:pPr>
-      <w:r>
-        <w:rPr>
-          <w:rtl w:val="0"/>
-        </w:rPr>
-        <w:t xml:space="preserve">    Daño de ataque: </w:t>
-      </w:r>
-    </w:p>
-    <w:p>
-      <w:pPr>
-        <w:ind w:left="1440" w:firstLine="720"/>
-        <w:rPr>
-          <w:color w:val="e06666"/>
-        </w:rPr>
-      </w:pPr>
-      <w:r>
-        <w:rPr>
-          <w:color w:val="e06666"/>
-          <w:rtl w:val="0"/>
-        </w:rPr>
-        <w:t xml:space="preserve">15 =&gt; 7</w:t>
-      </w:r>
-    </w:p>
-    <w:p>
-      <w:pPr>
-        <w:numPr>
-          <w:ilvl w:val="1"/>
-          <w:numId w:val="23"/>
-        </w:numPr>
-        <w:ind w:left="1440" w:hanging="360"/>
-      </w:pPr>
-      <w:r>
-        <w:rPr>
-          <w:rtl w:val="0"/>
-        </w:rPr>
-        <w:t xml:space="preserve">    Usos máximos: </w:t>
-      </w:r>
-    </w:p>
-    <w:p>
-      <w:pPr>
-        <w:ind w:left="1440" w:firstLine="720"/>
-        <w:rPr>
-          <w:color w:val="e06666"/>
-        </w:rPr>
-      </w:pPr>
-      <w:r>
-        <w:rPr>
-          <w:color w:val="e06666"/>
-          <w:rtl w:val="0"/>
-        </w:rPr>
-        <w:t xml:space="preserve">12 =&gt; 6</w:t>
-      </w:r>
-    </w:p>
-    <w:p>
-      <w:pPr>
-        <w:numPr>
-          <w:ilvl w:val="1"/>
-          <w:numId w:val="23"/>
-        </w:numPr>
-        <w:ind w:left="1440" w:hanging="360"/>
-      </w:pPr>
-      <w:r>
-        <w:rPr>
-          <w:rtl w:val="0"/>
-        </w:rPr>
-        <w:t xml:space="preserve">    Tiempo entre disparos: </w:t>
-      </w:r>
-    </w:p>
-    <w:p>
-      <w:pPr>
-        <w:ind w:left="1440" w:firstLine="720"/>
-        <w:rPr>
-          <w:color w:val="e06666"/>
-        </w:rPr>
-      </w:pPr>
-      <w:r>
-        <w:rPr>
-          <w:color w:val="e06666"/>
-          <w:rtl w:val="0"/>
-        </w:rPr>
-        <w:t xml:space="preserve">0.5s =&gt; 0.75s</w:t>
-      </w:r>
-    </w:p>
-    <w:p>
-      <w:pPr>
-        <w:numPr>
-          <w:ilvl w:val="0"/>
-          <w:numId w:val="21"/>
-        </w:numPr>
-        <w:ind w:left="720" w:hanging="360"/>
-        <w:rPr>
-          <w:b w:val="1"/>
-        </w:rPr>
-      </w:pPr>
-      <w:r>
-        <w:rPr>
-          <w:b w:val="1"/>
-          <w:rtl w:val="0"/>
-        </w:rPr>
-        <w:t xml:space="preserve">Pulga</w:t>
-      </w:r>
-    </w:p>
-    <w:p>
-      <w:pPr>
-        <w:numPr>
-          <w:ilvl w:val="1"/>
-          <w:numId w:val="21"/>
-        </w:numPr>
-        <w:ind w:left="1440" w:hanging="360"/>
-      </w:pPr>
-      <w:r>
-        <w:rPr>
-          <w:rtl w:val="0"/>
-        </w:rPr>
-        <w:t xml:space="preserve">    Daño de ataque: </w:t>
-      </w:r>
-    </w:p>
-    <w:p>
-      <w:pPr>
-        <w:rPr/>
-      </w:pPr>
-      <w:r>
-        <w:rPr>
-          <w:rtl w:val="0"/>
-        </w:rPr>
-        <w:t xml:space="preserve">        </w:t>
-        <w:tab/>
-        <w:tab/>
-        <w:tab/>
-      </w:r>
-      <w:r>
-        <w:rPr>
-          <w:color w:val="e06666"/>
-          <w:rtl w:val="0"/>
-        </w:rPr>
-        <w:t xml:space="preserve">30 =&gt; 20</w:t>
-      </w:r>
-      <w:r>
-        <w:rPr>
-          <w:rtl w:val="0"/>
-        </w:rPr>
-      </w:r>
-    </w:p>
-    <w:p>
-      <w:pPr>
-        <w:numPr>
-          <w:ilvl w:val="0"/>
-          <w:numId w:val="11"/>
-        </w:numPr>
-        <w:ind w:left="720" w:hanging="360"/>
-        <w:rPr>
-          <w:b w:val="1"/>
-        </w:rPr>
-      </w:pPr>
-      <w:r>
-        <w:rPr>
-          <w:b w:val="1"/>
-          <w:rtl w:val="0"/>
-        </w:rPr>
-        <w:t xml:space="preserve">SMG</w:t>
-      </w:r>
-    </w:p>
-    <w:p>
-      <w:pPr>
-        <w:numPr>
-          <w:ilvl w:val="1"/>
-          <w:numId w:val="11"/>
-        </w:numPr>
-        <w:ind w:left="1440" w:hanging="360"/>
-      </w:pPr>
-      <w:r>
-        <w:rPr>
-          <w:rtl w:val="0"/>
-        </w:rPr>
-        <w:t xml:space="preserve">    Daño de ataque: </w:t>
-      </w:r>
-    </w:p>
-    <w:p>
-      <w:pPr>
-        <w:rPr/>
-      </w:pPr>
-      <w:r>
-        <w:rPr>
-          <w:rtl w:val="0"/>
-        </w:rPr>
-        <w:t xml:space="preserve">        </w:t>
-        <w:tab/>
-        <w:tab/>
-        <w:tab/>
-      </w:r>
-      <w:r>
-        <w:rPr>
-          <w:color w:val="6aa84f"/>
-          <w:rtl w:val="0"/>
-        </w:rPr>
-        <w:t xml:space="preserve">3 =&gt; 5</w:t>
-      </w:r>
-      <w:r>
-        <w:rPr>
-          <w:rtl w:val="0"/>
-        </w:rPr>
-      </w:r>
-    </w:p>
-    <w:p>
-      <w:pPr>
-        <w:numPr>
-          <w:ilvl w:val="1"/>
-          <w:numId w:val="23"/>
-        </w:numPr>
-        <w:ind w:left="1440" w:hanging="360"/>
-      </w:pPr>
-      <w:r>
-        <w:rPr>
-          <w:rtl w:val="0"/>
-        </w:rPr>
-        <w:t xml:space="preserve">    Tiempo entre disparos: </w:t>
-      </w:r>
-    </w:p>
-    <w:p>
-      <w:pPr>
-        <w:rPr>
-          <w:color w:val="6aa84f"/>
-        </w:rPr>
-      </w:pPr>
-      <w:r>
-        <w:rPr>
-          <w:rtl w:val="0"/>
-        </w:rPr>
-        <w:t xml:space="preserve">       </w:t>
-        <w:tab/>
-        <w:tab/>
-        <w:tab/>
-      </w:r>
-      <w:r>
-        <w:rPr>
-          <w:color w:val="6aa84f"/>
-          <w:rtl w:val="0"/>
-        </w:rPr>
-        <w:t xml:space="preserve">0.3s = 0.2s</w:t>
-      </w:r>
-      <w:r>
-        <w:br w:type="page"/>
-      </w:r>
-      <w:r>
-        <w:rPr>
-          <w:rtl w:val="0"/>
-        </w:rPr>
-      </w:r>
-    </w:p>
-    <w:p>
-      <w:pPr>
-        <w:numPr>
-          <w:ilvl w:val="0"/>
-          <w:numId w:val="2"/>
-        </w:numPr>
-        <w:ind w:left="720" w:hanging="360"/>
-        <w:rPr>
-          <w:b w:val="1"/>
-          <w:u w:val="none"/>
-        </w:rPr>
-      </w:pPr>
-      <w:r>
-        <w:rPr>
-          <w:b w:val="1"/>
-          <w:rtl w:val="0"/>
-        </w:rPr>
-        <w:t xml:space="preserve">Rifle</w:t>
-      </w:r>
-    </w:p>
-    <w:p>
-      <w:pPr>
-        <w:numPr>
-          <w:ilvl w:val="1"/>
-          <w:numId w:val="2"/>
-        </w:numPr>
-        <w:ind w:left="1440" w:hanging="360"/>
-        <w:rPr>
-          <w:u w:val="none"/>
-        </w:rPr>
-      </w:pPr>
-      <w:r>
-        <w:rPr>
-          <w:rtl w:val="0"/>
-        </w:rPr>
-        <w:t xml:space="preserve">    Habilidad</w:t>
-      </w:r>
-    </w:p>
-    <w:p>
-      <w:pPr>
-        <w:ind w:left="0" w:firstLine="0"/>
-        <w:rPr/>
-      </w:pPr>
-      <w:r>
-        <w:rPr>
-          <w:rtl w:val="0"/>
-        </w:rPr>
-        <w:tab/>
-        <w:tab/>
-        <w:tab/>
-      </w:r>
-      <w:r>
-        <w:rPr>
-          <w:color w:val="6aa84f"/>
-          <w:rtl w:val="0"/>
-        </w:rPr>
-        <w:t xml:space="preserve">La granada de la habilidad explota antes (2s =&gt; 1s)</w:t>
-      </w:r>
-      <w:r>
-        <w:rPr>
-          <w:rtl w:val="0"/>
-        </w:rPr>
-      </w:r>
-    </w:p>
-    <w:p>
-      <w:pPr>
-        <w:numPr>
-          <w:ilvl w:val="1"/>
-          <w:numId w:val="11"/>
-        </w:numPr>
-        <w:ind w:left="1440" w:hanging="360"/>
-      </w:pPr>
-      <w:r>
-        <w:rPr>
-          <w:rtl w:val="0"/>
-        </w:rPr>
-        <w:t xml:space="preserve">    Daño de ataque: </w:t>
-      </w:r>
-    </w:p>
-    <w:p>
-      <w:pPr>
-        <w:rPr/>
-      </w:pPr>
-      <w:r>
-        <w:rPr>
-          <w:rtl w:val="0"/>
-        </w:rPr>
-        <w:t xml:space="preserve">       </w:t>
-        <w:tab/>
-        <w:tab/>
-        <w:tab/>
-      </w:r>
-      <w:r>
-        <w:rPr>
-          <w:color w:val="e06666"/>
-          <w:rtl w:val="0"/>
-        </w:rPr>
-        <w:t xml:space="preserve">5 =&gt; 4</w:t>
-      </w:r>
-      <w:r>
-        <w:rPr>
-          <w:rtl w:val="0"/>
-        </w:rPr>
-        <w:t xml:space="preserve"> (por bala)</w:t>
-      </w:r>
-    </w:p>
-    <w:p>
-      <w:pPr>
-        <w:numPr>
-          <w:ilvl w:val="0"/>
-          <w:numId w:val="9"/>
-        </w:numPr>
-        <w:ind w:left="1440" w:hanging="360"/>
-      </w:pPr>
-      <w:r>
-        <w:rPr>
-          <w:rtl w:val="0"/>
-        </w:rPr>
-        <w:t xml:space="preserve">    Usos máximos: </w:t>
-      </w:r>
-    </w:p>
-    <w:p>
-      <w:pPr>
-        <w:rPr/>
-      </w:pPr>
-      <w:r>
-        <w:rPr>
-          <w:rtl w:val="0"/>
-        </w:rPr>
-        <w:t xml:space="preserve">        </w:t>
-        <w:tab/>
-        <w:tab/>
-        <w:tab/>
-      </w:r>
-      <w:r>
-        <w:rPr>
-          <w:color w:val="e06666"/>
-          <w:rtl w:val="0"/>
-        </w:rPr>
-        <w:t xml:space="preserve">8 =&gt; 6</w:t>
-      </w:r>
-      <w:r>
-        <w:rPr>
-          <w:rtl w:val="0"/>
-        </w:rPr>
-      </w:r>
-    </w:p>
-    <w:p>
-      <w:pPr>
-        <w:numPr>
-          <w:ilvl w:val="0"/>
-          <w:numId w:val="15"/>
-        </w:numPr>
-        <w:ind w:left="1440" w:hanging="360"/>
-        <w:rPr>
-          <w:u w:val="none"/>
-        </w:rPr>
-      </w:pPr>
-      <w:r>
-        <w:rPr>
-          <w:rtl w:val="0"/>
-        </w:rPr>
-        <w:t xml:space="preserve">    Tiempo entre disparos:</w:t>
-      </w:r>
-    </w:p>
-    <w:p>
-      <w:pPr>
-        <w:rPr/>
-      </w:pPr>
-      <w:r>
-        <w:rPr>
-          <w:rtl w:val="0"/>
-        </w:rPr>
-        <w:t xml:space="preserve">       </w:t>
-        <w:tab/>
-        <w:tab/>
-        <w:tab/>
-      </w:r>
-      <w:r>
-        <w:rPr>
-          <w:color w:val="e06666"/>
-          <w:rtl w:val="0"/>
-        </w:rPr>
-        <w:t xml:space="preserve">0.8s =&gt; 1s</w:t>
-      </w:r>
-      <w:r>
-        <w:rPr>
-          <w:rtl w:val="0"/>
-        </w:rPr>
-      </w:r>
-    </w:p>
-    <w:p>
-      <w:pPr>
-        <w:numPr>
-          <w:ilvl w:val="0"/>
-          <w:numId w:val="15"/>
-        </w:numPr>
-        <w:ind w:left="1440" w:hanging="360"/>
-      </w:pPr>
-      <w:r>
-        <w:rPr>
-          <w:rtl w:val="0"/>
-        </w:rPr>
-        <w:t xml:space="preserve">    Maná:</w:t>
-      </w:r>
-    </w:p>
-    <w:p>
-      <w:pPr>
-        <w:rPr/>
-      </w:pPr>
-      <w:r>
-        <w:rPr>
-          <w:rtl w:val="0"/>
-        </w:rPr>
-        <w:t xml:space="preserve">       </w:t>
-        <w:tab/>
-        <w:tab/>
-        <w:tab/>
-      </w:r>
-      <w:r>
-        <w:rPr>
-          <w:color w:val="e06666"/>
-          <w:rtl w:val="0"/>
-        </w:rPr>
-        <w:t xml:space="preserve">20 =&gt; 25</w:t>
-      </w:r>
-      <w:r>
-        <w:rPr>
-          <w:rtl w:val="0"/>
-        </w:rPr>
-      </w:r>
-    </w:p>
-    <w:p>
-      <w:pPr>
-        <w:numPr>
-          <w:ilvl w:val="0"/>
-          <w:numId w:val="8"/>
-        </w:numPr>
-        <w:ind w:left="720" w:hanging="360"/>
-        <w:rPr>
-          <w:b w:val="1"/>
-        </w:rPr>
-      </w:pPr>
-      <w:r>
-        <w:rPr>
-          <w:b w:val="1"/>
-          <w:rtl w:val="0"/>
-        </w:rPr>
-        <w:t xml:space="preserve">Bláster</w:t>
-      </w:r>
-    </w:p>
-    <w:p>
-      <w:pPr>
-        <w:ind w:left="1440" w:firstLine="720"/>
-        <w:rPr>
-          <w:b w:val="1"/>
-        </w:rPr>
-      </w:pPr>
-      <w:r>
-        <w:rPr>
-          <w:rtl w:val="0"/>
-        </w:rPr>
-      </w:r>
-    </w:p>
-    <w:p>
-      <w:pPr>
-        <w:numPr>
-          <w:ilvl w:val="1"/>
-          <w:numId w:val="8"/>
-        </w:numPr>
-        <w:ind w:left="1440" w:hanging="360"/>
-      </w:pPr>
-      <w:r>
-        <w:rPr>
-          <w:rtl w:val="0"/>
-        </w:rPr>
-        <w:t xml:space="preserve">    Tiempo entre disparos:</w:t>
-      </w:r>
-    </w:p>
-    <w:p>
-      <w:pPr>
-        <w:rPr/>
-      </w:pPr>
-      <w:r>
-        <w:rPr>
-          <w:rtl w:val="0"/>
-        </w:rPr>
-        <w:t xml:space="preserve">       </w:t>
-        <w:tab/>
-        <w:tab/>
-        <w:t xml:space="preserve"> </w:t>
-        <w:tab/>
-      </w:r>
-      <w:r>
-        <w:rPr>
-          <w:color w:val="e06666"/>
-          <w:rtl w:val="0"/>
-        </w:rPr>
-        <w:t xml:space="preserve">0.2s =&gt; 0.3s</w:t>
-      </w:r>
-      <w:r>
-        <w:rPr>
-          <w:rtl w:val="0"/>
-        </w:rPr>
-      </w:r>
-    </w:p>
-    <w:p>
-      <w:pPr>
-        <w:numPr>
-          <w:ilvl w:val="0"/>
-          <w:numId w:val="1"/>
-        </w:numPr>
-        <w:ind w:left="720" w:hanging="360"/>
-        <w:rPr>
-          <w:b w:val="1"/>
-        </w:rPr>
-      </w:pPr>
-      <w:r>
-        <w:rPr>
-          <w:b w:val="1"/>
-          <w:rtl w:val="0"/>
-        </w:rPr>
-        <w:t xml:space="preserve">Megáfono</w:t>
-      </w:r>
-    </w:p>
-    <w:p>
-      <w:pPr>
-        <w:numPr>
-          <w:ilvl w:val="1"/>
-          <w:numId w:val="1"/>
-        </w:numPr>
-        <w:ind w:left="1440" w:hanging="360"/>
-      </w:pPr>
-      <w:r>
-        <w:rPr>
-          <w:rtl w:val="0"/>
-        </w:rPr>
-        <w:t xml:space="preserve">    Ataque: </w:t>
-      </w:r>
-    </w:p>
-    <w:p>
-      <w:pPr>
-        <w:ind w:left="1440" w:firstLine="0"/>
-        <w:rPr>
-          <w:color w:val="6aa84f"/>
-        </w:rPr>
-      </w:pPr>
-      <w:r>
-        <w:rPr>
-          <w:rtl w:val="0"/>
-        </w:rPr>
-        <w:t xml:space="preserve"> </w:t>
-        <w:tab/>
-      </w:r>
-      <w:r>
-        <w:rPr>
-          <w:color w:val="6aa84f"/>
-          <w:rtl w:val="0"/>
-        </w:rPr>
-        <w:t xml:space="preserve">Ahora cada hitbox no se rompe al chocar con un enemigo</w:t>
-      </w:r>
-    </w:p>
-    <w:p>
-      <w:pPr>
-        <w:numPr>
-          <w:ilvl w:val="1"/>
-          <w:numId w:val="1"/>
-        </w:numPr>
-        <w:ind w:left="1440" w:hanging="360"/>
-      </w:pPr>
-      <w:r>
-        <w:rPr>
-          <w:rtl w:val="0"/>
-        </w:rPr>
-        <w:t xml:space="preserve">    Daño de ataque: </w:t>
-      </w:r>
-    </w:p>
-    <w:p>
-      <w:pPr>
-        <w:ind w:left="1440" w:firstLine="720"/>
-        <w:rPr/>
-      </w:pPr>
-      <w:r>
-        <w:rPr>
-          <w:color w:val="e06666"/>
-          <w:rtl w:val="0"/>
-        </w:rPr>
-        <w:t xml:space="preserve">7 =&gt; 5</w:t>
-      </w:r>
-      <w:r>
-        <w:rPr>
-          <w:rtl w:val="0"/>
-        </w:rPr>
-      </w:r>
-    </w:p>
-    <w:p>
-      <w:pPr>
-        <w:numPr>
-          <w:ilvl w:val="0"/>
-          <w:numId w:val="3"/>
-        </w:numPr>
-        <w:ind w:left="720" w:hanging="360"/>
-        <w:rPr>
-          <w:b w:val="1"/>
-        </w:rPr>
-      </w:pPr>
-      <w:r>
-        <w:rPr>
-          <w:b w:val="1"/>
-          <w:rtl w:val="0"/>
-        </w:rPr>
-        <w:t xml:space="preserve">Escudo Antidisturbio</w:t>
-      </w:r>
-    </w:p>
-    <w:p>
-      <w:pPr>
-        <w:numPr>
-          <w:ilvl w:val="1"/>
-          <w:numId w:val="3"/>
-        </w:numPr>
-        <w:ind w:left="1440" w:hanging="360"/>
-      </w:pPr>
-      <w:r>
-        <w:rPr>
-          <w:rtl w:val="0"/>
-        </w:rPr>
-        <w:t xml:space="preserve">    Habilidad: </w:t>
-      </w:r>
-      <w:r>
-        <w:rPr>
-          <w:rtl w:val="0"/>
-        </w:rPr>
-      </w:r>
-    </w:p>
-    <w:p>
-      <w:pPr>
-        <w:rPr/>
-      </w:pPr>
-      <w:r>
-        <w:rPr>
-          <w:rtl w:val="0"/>
-        </w:rPr>
-        <w:t xml:space="preserve">    </w:t>
-        <w:tab/>
-        <w:tab/>
-        <w:tab/>
-      </w:r>
-      <w:r>
-        <w:rPr>
-          <w:color w:val="6aa84f"/>
-          <w:rtl w:val="0"/>
-        </w:rPr>
-        <w:t xml:space="preserve">El escudo se mantiene en el sitio</w:t>
-      </w:r>
-      <w:r>
-        <w:rPr>
-          <w:rtl w:val="0"/>
-        </w:rPr>
-      </w:r>
-    </w:p>
-    <w:p>
-      <w:pPr>
-        <w:numPr>
-          <w:ilvl w:val="0"/>
-          <w:numId w:val="15"/>
-        </w:numPr>
-        <w:ind w:left="1440" w:hanging="360"/>
-      </w:pPr>
-      <w:r>
-        <w:rPr>
-          <w:rtl w:val="0"/>
-        </w:rPr>
-        <w:t xml:space="preserve">    Maná:</w:t>
-      </w:r>
-    </w:p>
-    <w:p>
-      <w:pPr>
-        <w:rPr/>
-      </w:pPr>
-      <w:r>
-        <w:rPr>
-          <w:rtl w:val="0"/>
-        </w:rPr>
-        <w:t xml:space="preserve">       </w:t>
-        <w:tab/>
-        <w:tab/>
-        <w:tab/>
-      </w:r>
-      <w:r>
-        <w:rPr>
-          <w:color w:val="e06666"/>
-          <w:rtl w:val="0"/>
-        </w:rPr>
-        <w:t xml:space="preserve">10 =&gt; 30</w:t>
-      </w:r>
-      <w:r>
-        <w:rPr>
-          <w:rtl w:val="0"/>
-        </w:rPr>
-      </w:r>
-    </w:p>
-    <w:p>
-      <w:pPr>
-        <w:numPr>
-          <w:ilvl w:val="0"/>
-          <w:numId w:val="18"/>
-        </w:numPr>
-        <w:ind w:left="720" w:hanging="360"/>
-        <w:rPr>
-          <w:b w:val="1"/>
-        </w:rPr>
-      </w:pPr>
-      <w:r>
-        <w:rPr>
-          <w:b w:val="1"/>
-          <w:rtl w:val="0"/>
-        </w:rPr>
-        <w:t xml:space="preserve">Hacha Ritual</w:t>
-      </w:r>
-    </w:p>
-    <w:p>
-      <w:pPr>
-        <w:numPr>
-          <w:ilvl w:val="1"/>
-          <w:numId w:val="18"/>
-        </w:numPr>
-        <w:ind w:left="1440" w:hanging="360"/>
-      </w:pPr>
-      <w:r>
-        <w:rPr>
-          <w:rtl w:val="0"/>
-        </w:rPr>
-        <w:t xml:space="preserve">Daño de ataque</w:t>
-      </w:r>
-    </w:p>
-    <w:p>
-      <w:pPr>
-        <w:rPr/>
-      </w:pPr>
-      <w:r>
-        <w:rPr>
-          <w:rtl w:val="0"/>
-        </w:rPr>
-        <w:t xml:space="preserve">    </w:t>
-        <w:tab/>
-        <w:tab/>
-        <w:tab/>
-      </w:r>
-      <w:r>
-        <w:rPr>
-          <w:color w:val="e06666"/>
-          <w:rtl w:val="0"/>
-        </w:rPr>
-        <w:t xml:space="preserve">2 =&gt; 5</w:t>
-      </w:r>
-      <w:r>
-        <w:rPr>
-          <w:rtl w:val="0"/>
-        </w:rPr>
-      </w:r>
-    </w:p>
-    <w:p>
-      <w:pPr>
-        <w:numPr>
-          <w:ilvl w:val="1"/>
-          <w:numId w:val="6"/>
-        </w:numPr>
-        <w:ind w:left="1440" w:hanging="360"/>
-      </w:pPr>
-      <w:r>
-        <w:rPr>
-          <w:rtl w:val="0"/>
-        </w:rPr>
-        <w:t xml:space="preserve">    Rango:</w:t>
-      </w:r>
-    </w:p>
-    <w:p>
-      <w:pPr>
-        <w:rPr/>
-      </w:pPr>
-      <w:r>
-        <w:rPr>
-          <w:rtl w:val="0"/>
-        </w:rPr>
-        <w:t xml:space="preserve">      </w:t>
-        <w:tab/>
-        <w:tab/>
-        <w:tab/>
-      </w:r>
-      <w:r>
-        <w:rPr>
-          <w:color w:val="e06666"/>
-          <w:rtl w:val="0"/>
-        </w:rPr>
-        <w:t xml:space="preserve">200 =&gt; 120</w:t>
-      </w:r>
-      <w:r>
-        <w:rPr>
-          <w:rtl w:val="0"/>
-        </w:rPr>
-      </w:r>
-    </w:p>
-    <w:p>
-      <w:pPr>
-        <w:numPr>
-          <w:ilvl w:val="0"/>
-          <w:numId w:val="13"/>
-        </w:numPr>
-        <w:ind w:left="720" w:hanging="360"/>
-        <w:rPr>
-          <w:b w:val="1"/>
-          <w:u w:val="none"/>
-        </w:rPr>
-      </w:pPr>
-      <w:r>
-        <w:rPr>
-          <w:b w:val="1"/>
-          <w:rtl w:val="0"/>
-        </w:rPr>
-        <w:t xml:space="preserve">Laser Katana</w:t>
-      </w:r>
-    </w:p>
-    <w:p>
-      <w:pPr>
-        <w:numPr>
-          <w:ilvl w:val="1"/>
-          <w:numId w:val="18"/>
-        </w:numPr>
-        <w:ind w:left="1440" w:hanging="360"/>
-      </w:pPr>
-      <w:r>
-        <w:rPr>
-          <w:rtl w:val="0"/>
-        </w:rPr>
-        <w:t xml:space="preserve">Daño de habilidad</w:t>
-      </w:r>
-    </w:p>
-    <w:p>
-      <w:pPr>
-        <w:rPr/>
-      </w:pPr>
-      <w:r>
-        <w:rPr>
-          <w:rtl w:val="0"/>
-        </w:rPr>
-        <w:t xml:space="preserve">        </w:t>
-        <w:tab/>
-        <w:tab/>
-        <w:tab/>
-      </w:r>
-      <w:r>
-        <w:rPr>
-          <w:color w:val="e06666"/>
-          <w:rtl w:val="0"/>
-        </w:rPr>
-        <w:t xml:space="preserve">20 =&gt; 5</w:t>
-      </w:r>
-      <w:r>
-        <w:rPr>
-          <w:rtl w:val="0"/>
-        </w:rPr>
-        <w:t xml:space="preserve"> (Por onda)</w:t>
-      </w:r>
-    </w:p>
-    <w:p>
-      <w:pPr>
-        <w:rPr/>
-      </w:pPr>
-      <w:r>
-        <w:rPr>
-          <w:rtl w:val="0"/>
-        </w:rPr>
-      </w:r>
-    </w:p>
-    <w:p>
-      <w:pPr>
         <w:pStyle w:val="Heading1"/>
         <w:pBdr>
           <w:top w:color="f6b26b" w:space="0" w:sz="8" w:val="single"/>
@@ -10176,14 +8916,1496 @@
         <w:spacing w:before="120" w:lineRule="auto"/>
         <w:ind w:firstLine="720"/>
         <w:jc w:val="both"/>
+        <w:rPr/>
+      </w:pPr>
+      <w:bookmarkStart w:colFirst="0" w:colLast="0" w:name="_atfcin2een7a" w:id="40"/>
+      <w:bookmarkEnd w:id="40"/>
+      <w:r>
         <w:rPr>
           <w:b w:val="1"/>
           <w:sz w:val="36"/>
           <w:szCs w:val="36"/>
-        </w:rPr>
-      </w:pPr>
-      <w:bookmarkStart w:colFirst="0" w:colLast="0" w:name="_kadauswj2mzo" w:id="39"/>
-      <w:bookmarkEnd w:id="39"/>
+          <w:rtl w:val="0"/>
+        </w:rPr>
+        <w:t xml:space="preserve">Balanceo</w:t>
+      </w:r>
+      <w:r>
+        <w:rPr>
+          <w:rtl w:val="0"/>
+        </w:rPr>
+      </w:r>
+    </w:p>
+    <w:p>
+      <w:pPr>
+        <w:rPr/>
+      </w:pPr>
+      <w:r>
+        <w:rPr>
+          <w:rtl w:val="0"/>
+        </w:rPr>
+        <w:t xml:space="preserve">Estas han sido los valores de pulido que se han realizado para las cartas:</w:t>
+      </w:r>
+    </w:p>
+    <w:p>
+      <w:pPr>
+        <w:rPr/>
+      </w:pPr>
+      <w:r>
+        <w:rPr>
+          <w:rtl w:val="0"/>
+        </w:rPr>
+      </w:r>
+    </w:p>
+    <w:p>
+      <w:pPr>
+        <w:numPr>
+          <w:ilvl w:val="0"/>
+          <w:numId w:val="6"/>
+        </w:numPr>
+        <w:ind w:left="720" w:hanging="360"/>
+        <w:rPr>
+          <w:b w:val="1"/>
+        </w:rPr>
+      </w:pPr>
+      <w:r>
+        <w:rPr>
+          <w:b w:val="1"/>
+          <w:rtl w:val="0"/>
+        </w:rPr>
+        <w:t xml:space="preserve">Espada</w:t>
+      </w:r>
+    </w:p>
+    <w:p>
+      <w:pPr>
+        <w:numPr>
+          <w:ilvl w:val="1"/>
+          <w:numId w:val="6"/>
+        </w:numPr>
+        <w:ind w:left="1440" w:hanging="360"/>
+        <w:rPr>
+          <w:u w:val="none"/>
+        </w:rPr>
+      </w:pPr>
+      <w:r>
+        <w:rPr>
+          <w:rtl w:val="0"/>
+        </w:rPr>
+        <w:t xml:space="preserve">    Daño de ataque: </w:t>
+      </w:r>
+    </w:p>
+    <w:p>
+      <w:pPr>
+        <w:ind w:left="1440" w:firstLine="0"/>
+        <w:rPr>
+          <w:color w:val="e06666"/>
+        </w:rPr>
+      </w:pPr>
+      <w:r>
+        <w:rPr>
+          <w:color w:val="e06666"/>
+          <w:rtl w:val="0"/>
+        </w:rPr>
+        <w:t xml:space="preserve">    </w:t>
+        <w:tab/>
+        <w:t xml:space="preserve">20 =&gt; 15</w:t>
+      </w:r>
+    </w:p>
+    <w:p>
+      <w:pPr>
+        <w:numPr>
+          <w:ilvl w:val="1"/>
+          <w:numId w:val="6"/>
+        </w:numPr>
+        <w:ind w:left="1440" w:hanging="360"/>
+        <w:rPr>
+          <w:u w:val="none"/>
+        </w:rPr>
+      </w:pPr>
+      <w:r>
+        <w:rPr>
+          <w:rtl w:val="0"/>
+        </w:rPr>
+        <w:t xml:space="preserve">    Tiempo entre disparos:</w:t>
+      </w:r>
+    </w:p>
+    <w:p>
+      <w:pPr>
+        <w:ind w:left="1440" w:firstLine="0"/>
+        <w:rPr/>
+      </w:pPr>
+      <w:r>
+        <w:rPr>
+          <w:rtl w:val="0"/>
+        </w:rPr>
+        <w:t xml:space="preserve">       </w:t>
+        <w:tab/>
+      </w:r>
+      <w:r>
+        <w:rPr>
+          <w:color w:val="e06666"/>
+          <w:rtl w:val="0"/>
+        </w:rPr>
+        <w:t xml:space="preserve">0.5s =&gt; 0.75s</w:t>
+      </w:r>
+      <w:r>
+        <w:rPr>
+          <w:rtl w:val="0"/>
+        </w:rPr>
+      </w:r>
+    </w:p>
+    <w:p>
+      <w:pPr>
+        <w:numPr>
+          <w:ilvl w:val="1"/>
+          <w:numId w:val="6"/>
+        </w:numPr>
+        <w:ind w:left="1440" w:hanging="360"/>
+        <w:rPr>
+          <w:u w:val="none"/>
+        </w:rPr>
+      </w:pPr>
+      <w:r>
+        <w:rPr>
+          <w:rtl w:val="0"/>
+        </w:rPr>
+        <w:t xml:space="preserve">    Rango:</w:t>
+      </w:r>
+    </w:p>
+    <w:p>
+      <w:pPr>
+        <w:ind w:left="1440" w:firstLine="0"/>
+        <w:rPr/>
+      </w:pPr>
+      <w:r>
+        <w:rPr>
+          <w:rtl w:val="0"/>
+        </w:rPr>
+        <w:t xml:space="preserve">        </w:t>
+        <w:tab/>
+      </w:r>
+      <w:r>
+        <w:rPr>
+          <w:color w:val="e06666"/>
+          <w:rtl w:val="0"/>
+        </w:rPr>
+        <w:t xml:space="preserve">200 =&gt; 120</w:t>
+      </w:r>
+      <w:r>
+        <w:rPr>
+          <w:rtl w:val="0"/>
+        </w:rPr>
+      </w:r>
+    </w:p>
+    <w:p>
+      <w:pPr>
+        <w:numPr>
+          <w:ilvl w:val="0"/>
+          <w:numId w:val="19"/>
+        </w:numPr>
+        <w:ind w:left="720" w:hanging="360"/>
+        <w:rPr>
+          <w:b w:val="1"/>
+        </w:rPr>
+      </w:pPr>
+      <w:r>
+        <w:rPr>
+          <w:b w:val="1"/>
+          <w:rtl w:val="0"/>
+        </w:rPr>
+        <w:t xml:space="preserve">Antorcha</w:t>
+      </w:r>
+    </w:p>
+    <w:p>
+      <w:pPr>
+        <w:numPr>
+          <w:ilvl w:val="1"/>
+          <w:numId w:val="19"/>
+        </w:numPr>
+        <w:ind w:left="1440" w:hanging="360"/>
+        <w:rPr>
+          <w:u w:val="none"/>
+        </w:rPr>
+      </w:pPr>
+      <w:r>
+        <w:rPr>
+          <w:rtl w:val="0"/>
+        </w:rPr>
+        <w:t xml:space="preserve">   Daño de ataque: </w:t>
+      </w:r>
+    </w:p>
+    <w:p>
+      <w:pPr>
+        <w:rPr>
+          <w:color w:val="e06666"/>
+        </w:rPr>
+      </w:pPr>
+      <w:r>
+        <w:rPr>
+          <w:rtl w:val="0"/>
+        </w:rPr>
+        <w:t xml:space="preserve">        </w:t>
+        <w:tab/>
+        <w:tab/>
+        <w:tab/>
+      </w:r>
+      <w:r>
+        <w:rPr>
+          <w:color w:val="e06666"/>
+          <w:rtl w:val="0"/>
+        </w:rPr>
+        <w:t xml:space="preserve">20 =&gt; 5</w:t>
+      </w:r>
+    </w:p>
+    <w:p>
+      <w:pPr>
+        <w:numPr>
+          <w:ilvl w:val="1"/>
+          <w:numId w:val="6"/>
+        </w:numPr>
+        <w:ind w:left="1440" w:hanging="360"/>
+      </w:pPr>
+      <w:r>
+        <w:rPr>
+          <w:rtl w:val="0"/>
+        </w:rPr>
+        <w:t xml:space="preserve">    Rango:</w:t>
+      </w:r>
+    </w:p>
+    <w:p>
+      <w:pPr>
+        <w:ind w:left="1440" w:firstLine="0"/>
+        <w:rPr/>
+      </w:pPr>
+      <w:r>
+        <w:rPr>
+          <w:rtl w:val="0"/>
+        </w:rPr>
+        <w:t xml:space="preserve">        </w:t>
+        <w:tab/>
+      </w:r>
+      <w:r>
+        <w:rPr>
+          <w:color w:val="e06666"/>
+          <w:rtl w:val="0"/>
+        </w:rPr>
+        <w:t xml:space="preserve">200 =&gt; 120</w:t>
+      </w:r>
+      <w:r>
+        <w:rPr>
+          <w:rtl w:val="0"/>
+        </w:rPr>
+      </w:r>
+    </w:p>
+    <w:p>
+      <w:pPr>
+        <w:numPr>
+          <w:ilvl w:val="1"/>
+          <w:numId w:val="6"/>
+        </w:numPr>
+        <w:ind w:left="1440" w:hanging="360"/>
+      </w:pPr>
+      <w:r>
+        <w:rPr>
+          <w:rtl w:val="0"/>
+        </w:rPr>
+        <w:t xml:space="preserve">    Curación de la habilidad:</w:t>
+      </w:r>
+    </w:p>
+    <w:p>
+      <w:pPr>
+        <w:rPr>
+          <w:color w:val="e06666"/>
+        </w:rPr>
+      </w:pPr>
+      <w:r>
+        <w:rPr>
+          <w:rtl w:val="0"/>
+        </w:rPr>
+        <w:t xml:space="preserve">        </w:t>
+        <w:tab/>
+        <w:tab/>
+        <w:tab/>
+      </w:r>
+      <w:r>
+        <w:rPr>
+          <w:color w:val="e06666"/>
+          <w:rtl w:val="0"/>
+        </w:rPr>
+        <w:t xml:space="preserve">5 cada 0.5s =&gt; 1 cada 0.2s</w:t>
+      </w:r>
+    </w:p>
+    <w:p>
+      <w:pPr>
+        <w:numPr>
+          <w:ilvl w:val="0"/>
+          <w:numId w:val="19"/>
+        </w:numPr>
+        <w:ind w:left="720" w:hanging="360"/>
+        <w:rPr>
+          <w:b w:val="1"/>
+        </w:rPr>
+      </w:pPr>
+      <w:r>
+        <w:rPr>
+          <w:b w:val="1"/>
+          <w:rtl w:val="0"/>
+        </w:rPr>
+        <w:t xml:space="preserve">Lanza</w:t>
+      </w:r>
+      <w:r>
+        <w:rPr>
+          <w:rtl w:val="0"/>
+        </w:rPr>
+      </w:r>
+    </w:p>
+    <w:p>
+      <w:pPr>
+        <w:numPr>
+          <w:ilvl w:val="1"/>
+          <w:numId w:val="6"/>
+        </w:numPr>
+        <w:ind w:left="1440" w:hanging="360"/>
+      </w:pPr>
+      <w:r>
+        <w:rPr>
+          <w:rtl w:val="0"/>
+        </w:rPr>
+        <w:t xml:space="preserve">    Rango:</w:t>
+      </w:r>
+    </w:p>
+    <w:p>
+      <w:pPr>
+        <w:ind w:left="1440" w:firstLine="0"/>
+        <w:rPr/>
+      </w:pPr>
+      <w:r>
+        <w:rPr>
+          <w:rtl w:val="0"/>
+        </w:rPr>
+        <w:t xml:space="preserve">        </w:t>
+        <w:tab/>
+      </w:r>
+      <w:r>
+        <w:rPr>
+          <w:color w:val="6aa84f"/>
+          <w:rtl w:val="0"/>
+        </w:rPr>
+        <w:t xml:space="preserve">100 =&gt; 120</w:t>
+      </w:r>
+      <w:r>
+        <w:rPr>
+          <w:rtl w:val="0"/>
+        </w:rPr>
+      </w:r>
+    </w:p>
+    <w:p>
+      <w:pPr>
+        <w:numPr>
+          <w:ilvl w:val="0"/>
+          <w:numId w:val="20"/>
+        </w:numPr>
+        <w:ind w:left="720" w:hanging="360"/>
+        <w:rPr>
+          <w:b w:val="1"/>
+          <w:u w:val="none"/>
+        </w:rPr>
+      </w:pPr>
+      <w:r>
+        <w:rPr>
+          <w:b w:val="1"/>
+          <w:rtl w:val="0"/>
+        </w:rPr>
+        <w:t xml:space="preserve">Gafas Laser</w:t>
+      </w:r>
+    </w:p>
+    <w:p>
+      <w:pPr>
+        <w:numPr>
+          <w:ilvl w:val="1"/>
+          <w:numId w:val="20"/>
+        </w:numPr>
+        <w:ind w:left="1440" w:hanging="360"/>
+      </w:pPr>
+      <w:r>
+        <w:rPr>
+          <w:rtl w:val="0"/>
+        </w:rPr>
+        <w:t xml:space="preserve">    Ataque: </w:t>
+      </w:r>
+    </w:p>
+    <w:p>
+      <w:pPr>
+        <w:ind w:left="1440" w:firstLine="0"/>
+        <w:rPr/>
+      </w:pPr>
+      <w:r>
+        <w:rPr>
+          <w:rtl w:val="0"/>
+        </w:rPr>
+        <w:t xml:space="preserve"> </w:t>
+        <w:tab/>
+      </w:r>
+      <w:r>
+        <w:rPr>
+          <w:color w:val="6aa84f"/>
+          <w:rtl w:val="0"/>
+        </w:rPr>
+        <w:t xml:space="preserve">Ahora lanza 2 proyectiles en lugar de 1</w:t>
+      </w:r>
+      <w:r>
+        <w:rPr>
+          <w:rtl w:val="0"/>
+        </w:rPr>
+      </w:r>
+    </w:p>
+    <w:p>
+      <w:pPr>
+        <w:numPr>
+          <w:ilvl w:val="1"/>
+          <w:numId w:val="20"/>
+        </w:numPr>
+        <w:ind w:left="1440" w:hanging="360"/>
+        <w:rPr>
+          <w:u w:val="none"/>
+        </w:rPr>
+      </w:pPr>
+      <w:r>
+        <w:rPr>
+          <w:rtl w:val="0"/>
+        </w:rPr>
+        <w:t xml:space="preserve">    Daño de ataque: </w:t>
+      </w:r>
+    </w:p>
+    <w:p>
+      <w:pPr>
+        <w:ind w:left="1440" w:firstLine="720"/>
+        <w:rPr/>
+      </w:pPr>
+      <w:r>
+        <w:rPr>
+          <w:color w:val="e06666"/>
+          <w:rtl w:val="0"/>
+        </w:rPr>
+        <w:t xml:space="preserve">10 =&gt; 5</w:t>
+      </w:r>
+      <w:r>
+        <w:rPr>
+          <w:rtl w:val="0"/>
+        </w:rPr>
+        <w:t xml:space="preserve"> (para que el daño total se mantenga)</w:t>
+      </w:r>
+    </w:p>
+    <w:p>
+      <w:pPr>
+        <w:numPr>
+          <w:ilvl w:val="0"/>
+          <w:numId w:val="23"/>
+        </w:numPr>
+        <w:ind w:left="720" w:hanging="360"/>
+        <w:rPr>
+          <w:b w:val="1"/>
+          <w:u w:val="none"/>
+        </w:rPr>
+      </w:pPr>
+      <w:r>
+        <w:rPr>
+          <w:b w:val="1"/>
+          <w:rtl w:val="0"/>
+        </w:rPr>
+        <w:t xml:space="preserve">Arco</w:t>
+      </w:r>
+    </w:p>
+    <w:p>
+      <w:pPr>
+        <w:numPr>
+          <w:ilvl w:val="1"/>
+          <w:numId w:val="23"/>
+        </w:numPr>
+        <w:ind w:left="1440" w:hanging="360"/>
+      </w:pPr>
+      <w:r>
+        <w:rPr>
+          <w:rtl w:val="0"/>
+        </w:rPr>
+        <w:t xml:space="preserve">    Ataque: </w:t>
+      </w:r>
+    </w:p>
+    <w:p>
+      <w:pPr>
+        <w:ind w:left="1440" w:firstLine="0"/>
+        <w:rPr/>
+      </w:pPr>
+      <w:r>
+        <w:rPr>
+          <w:rtl w:val="0"/>
+        </w:rPr>
+        <w:t xml:space="preserve"> </w:t>
+        <w:tab/>
+      </w:r>
+      <w:r>
+        <w:rPr>
+          <w:color w:val="6aa84f"/>
+          <w:rtl w:val="0"/>
+        </w:rPr>
+        <w:t xml:space="preserve">Ahora lanza 3 proyectiles en lugar de 1</w:t>
+      </w:r>
+      <w:r>
+        <w:rPr>
+          <w:rtl w:val="0"/>
+        </w:rPr>
+      </w:r>
+    </w:p>
+    <w:p>
+      <w:pPr>
+        <w:numPr>
+          <w:ilvl w:val="1"/>
+          <w:numId w:val="23"/>
+        </w:numPr>
+        <w:ind w:left="1440" w:hanging="360"/>
+      </w:pPr>
+      <w:r>
+        <w:rPr>
+          <w:rtl w:val="0"/>
+        </w:rPr>
+        <w:t xml:space="preserve">    Daño de ataque: </w:t>
+      </w:r>
+    </w:p>
+    <w:p>
+      <w:pPr>
+        <w:ind w:left="1440" w:firstLine="720"/>
+        <w:rPr>
+          <w:color w:val="e06666"/>
+        </w:rPr>
+      </w:pPr>
+      <w:r>
+        <w:rPr>
+          <w:color w:val="e06666"/>
+          <w:rtl w:val="0"/>
+        </w:rPr>
+        <w:t xml:space="preserve">15 =&gt; 7</w:t>
+      </w:r>
+    </w:p>
+    <w:p>
+      <w:pPr>
+        <w:numPr>
+          <w:ilvl w:val="1"/>
+          <w:numId w:val="23"/>
+        </w:numPr>
+        <w:ind w:left="1440" w:hanging="360"/>
+      </w:pPr>
+      <w:r>
+        <w:rPr>
+          <w:rtl w:val="0"/>
+        </w:rPr>
+        <w:t xml:space="preserve">    Usos máximos: </w:t>
+      </w:r>
+    </w:p>
+    <w:p>
+      <w:pPr>
+        <w:ind w:left="1440" w:firstLine="720"/>
+        <w:rPr>
+          <w:color w:val="e06666"/>
+        </w:rPr>
+      </w:pPr>
+      <w:r>
+        <w:rPr>
+          <w:color w:val="e06666"/>
+          <w:rtl w:val="0"/>
+        </w:rPr>
+        <w:t xml:space="preserve">12 =&gt; 6</w:t>
+      </w:r>
+    </w:p>
+    <w:p>
+      <w:pPr>
+        <w:numPr>
+          <w:ilvl w:val="1"/>
+          <w:numId w:val="23"/>
+        </w:numPr>
+        <w:ind w:left="1440" w:hanging="360"/>
+      </w:pPr>
+      <w:r>
+        <w:rPr>
+          <w:rtl w:val="0"/>
+        </w:rPr>
+        <w:t xml:space="preserve">    Tiempo entre disparos: </w:t>
+      </w:r>
+    </w:p>
+    <w:p>
+      <w:pPr>
+        <w:ind w:left="1440" w:firstLine="720"/>
+        <w:rPr>
+          <w:color w:val="e06666"/>
+        </w:rPr>
+      </w:pPr>
+      <w:r>
+        <w:rPr>
+          <w:color w:val="e06666"/>
+          <w:rtl w:val="0"/>
+        </w:rPr>
+        <w:t xml:space="preserve">0.5s =&gt; 0.75s</w:t>
+      </w:r>
+    </w:p>
+    <w:p>
+      <w:pPr>
+        <w:numPr>
+          <w:ilvl w:val="0"/>
+          <w:numId w:val="21"/>
+        </w:numPr>
+        <w:ind w:left="720" w:hanging="360"/>
+        <w:rPr>
+          <w:b w:val="1"/>
+        </w:rPr>
+      </w:pPr>
+      <w:r>
+        <w:rPr>
+          <w:b w:val="1"/>
+          <w:rtl w:val="0"/>
+        </w:rPr>
+        <w:t xml:space="preserve">Pulga</w:t>
+      </w:r>
+    </w:p>
+    <w:p>
+      <w:pPr>
+        <w:numPr>
+          <w:ilvl w:val="1"/>
+          <w:numId w:val="21"/>
+        </w:numPr>
+        <w:ind w:left="1440" w:hanging="360"/>
+      </w:pPr>
+      <w:r>
+        <w:rPr>
+          <w:rtl w:val="0"/>
+        </w:rPr>
+        <w:t xml:space="preserve">    Daño de ataque: </w:t>
+      </w:r>
+    </w:p>
+    <w:p>
+      <w:pPr>
+        <w:rPr/>
+      </w:pPr>
+      <w:r>
+        <w:rPr>
+          <w:rtl w:val="0"/>
+        </w:rPr>
+        <w:t xml:space="preserve">        </w:t>
+        <w:tab/>
+        <w:tab/>
+        <w:tab/>
+      </w:r>
+      <w:r>
+        <w:rPr>
+          <w:color w:val="e06666"/>
+          <w:rtl w:val="0"/>
+        </w:rPr>
+        <w:t xml:space="preserve">30 =&gt; 20</w:t>
+      </w:r>
+      <w:r>
+        <w:rPr>
+          <w:rtl w:val="0"/>
+        </w:rPr>
+      </w:r>
+    </w:p>
+    <w:p>
+      <w:pPr>
+        <w:numPr>
+          <w:ilvl w:val="0"/>
+          <w:numId w:val="11"/>
+        </w:numPr>
+        <w:ind w:left="720" w:hanging="360"/>
+        <w:rPr>
+          <w:b w:val="1"/>
+        </w:rPr>
+      </w:pPr>
+      <w:r>
+        <w:rPr>
+          <w:b w:val="1"/>
+          <w:rtl w:val="0"/>
+        </w:rPr>
+        <w:t xml:space="preserve">SMG</w:t>
+      </w:r>
+    </w:p>
+    <w:p>
+      <w:pPr>
+        <w:numPr>
+          <w:ilvl w:val="1"/>
+          <w:numId w:val="11"/>
+        </w:numPr>
+        <w:ind w:left="1440" w:hanging="360"/>
+      </w:pPr>
+      <w:r>
+        <w:rPr>
+          <w:rtl w:val="0"/>
+        </w:rPr>
+        <w:t xml:space="preserve">    Daño de ataque: </w:t>
+      </w:r>
+    </w:p>
+    <w:p>
+      <w:pPr>
+        <w:rPr/>
+      </w:pPr>
+      <w:r>
+        <w:rPr>
+          <w:rtl w:val="0"/>
+        </w:rPr>
+        <w:t xml:space="preserve">        </w:t>
+        <w:tab/>
+        <w:tab/>
+        <w:tab/>
+      </w:r>
+      <w:r>
+        <w:rPr>
+          <w:color w:val="6aa84f"/>
+          <w:rtl w:val="0"/>
+        </w:rPr>
+        <w:t xml:space="preserve">3 =&gt; 5</w:t>
+      </w:r>
+      <w:r>
+        <w:rPr>
+          <w:rtl w:val="0"/>
+        </w:rPr>
+      </w:r>
+    </w:p>
+    <w:p>
+      <w:pPr>
+        <w:numPr>
+          <w:ilvl w:val="1"/>
+          <w:numId w:val="23"/>
+        </w:numPr>
+        <w:ind w:left="1440" w:hanging="360"/>
+      </w:pPr>
+      <w:r>
+        <w:rPr>
+          <w:rtl w:val="0"/>
+        </w:rPr>
+        <w:t xml:space="preserve">    Tiempo entre disparos: </w:t>
+      </w:r>
+    </w:p>
+    <w:p>
+      <w:pPr>
+        <w:rPr>
+          <w:color w:val="6aa84f"/>
+        </w:rPr>
+      </w:pPr>
+      <w:r>
+        <w:rPr>
+          <w:rtl w:val="0"/>
+        </w:rPr>
+        <w:t xml:space="preserve">       </w:t>
+        <w:tab/>
+        <w:tab/>
+        <w:tab/>
+      </w:r>
+      <w:r>
+        <w:rPr>
+          <w:color w:val="6aa84f"/>
+          <w:rtl w:val="0"/>
+        </w:rPr>
+        <w:t xml:space="preserve">0.3s = 0.2s</w:t>
+      </w:r>
+      <w:r>
+        <w:br w:type="page"/>
+      </w:r>
+      <w:r>
+        <w:rPr>
+          <w:rtl w:val="0"/>
+        </w:rPr>
+      </w:r>
+    </w:p>
+    <w:p>
+      <w:pPr>
+        <w:numPr>
+          <w:ilvl w:val="0"/>
+          <w:numId w:val="2"/>
+        </w:numPr>
+        <w:ind w:left="720" w:hanging="360"/>
+        <w:rPr>
+          <w:b w:val="1"/>
+          <w:u w:val="none"/>
+        </w:rPr>
+      </w:pPr>
+      <w:r>
+        <w:rPr>
+          <w:b w:val="1"/>
+          <w:rtl w:val="0"/>
+        </w:rPr>
+        <w:t xml:space="preserve">Rifle</w:t>
+      </w:r>
+    </w:p>
+    <w:p>
+      <w:pPr>
+        <w:numPr>
+          <w:ilvl w:val="1"/>
+          <w:numId w:val="2"/>
+        </w:numPr>
+        <w:ind w:left="1440" w:hanging="360"/>
+        <w:rPr>
+          <w:u w:val="none"/>
+        </w:rPr>
+      </w:pPr>
+      <w:r>
+        <w:rPr>
+          <w:rtl w:val="0"/>
+        </w:rPr>
+        <w:t xml:space="preserve">    Habilidad</w:t>
+      </w:r>
+    </w:p>
+    <w:p>
+      <w:pPr>
+        <w:ind w:left="0" w:firstLine="0"/>
+        <w:rPr/>
+      </w:pPr>
+      <w:r>
+        <w:rPr>
+          <w:rtl w:val="0"/>
+        </w:rPr>
+        <w:tab/>
+        <w:tab/>
+        <w:tab/>
+      </w:r>
+      <w:r>
+        <w:rPr>
+          <w:color w:val="6aa84f"/>
+          <w:rtl w:val="0"/>
+        </w:rPr>
+        <w:t xml:space="preserve">La granada de la habilidad explota antes (2s =&gt; 1s)</w:t>
+      </w:r>
+      <w:r>
+        <w:rPr>
+          <w:rtl w:val="0"/>
+        </w:rPr>
+      </w:r>
+    </w:p>
+    <w:p>
+      <w:pPr>
+        <w:numPr>
+          <w:ilvl w:val="1"/>
+          <w:numId w:val="11"/>
+        </w:numPr>
+        <w:ind w:left="1440" w:hanging="360"/>
+      </w:pPr>
+      <w:r>
+        <w:rPr>
+          <w:rtl w:val="0"/>
+        </w:rPr>
+        <w:t xml:space="preserve">    Daño de ataque: </w:t>
+      </w:r>
+    </w:p>
+    <w:p>
+      <w:pPr>
+        <w:rPr/>
+      </w:pPr>
+      <w:r>
+        <w:rPr>
+          <w:rtl w:val="0"/>
+        </w:rPr>
+        <w:t xml:space="preserve">       </w:t>
+        <w:tab/>
+        <w:tab/>
+        <w:tab/>
+      </w:r>
+      <w:r>
+        <w:rPr>
+          <w:color w:val="e06666"/>
+          <w:rtl w:val="0"/>
+        </w:rPr>
+        <w:t xml:space="preserve">5 =&gt; 4</w:t>
+      </w:r>
+      <w:r>
+        <w:rPr>
+          <w:rtl w:val="0"/>
+        </w:rPr>
+        <w:t xml:space="preserve"> (por bala)</w:t>
+      </w:r>
+    </w:p>
+    <w:p>
+      <w:pPr>
+        <w:numPr>
+          <w:ilvl w:val="0"/>
+          <w:numId w:val="9"/>
+        </w:numPr>
+        <w:ind w:left="1440" w:hanging="360"/>
+      </w:pPr>
+      <w:r>
+        <w:rPr>
+          <w:rtl w:val="0"/>
+        </w:rPr>
+        <w:t xml:space="preserve">    Usos máximos: </w:t>
+      </w:r>
+    </w:p>
+    <w:p>
+      <w:pPr>
+        <w:rPr/>
+      </w:pPr>
+      <w:r>
+        <w:rPr>
+          <w:rtl w:val="0"/>
+        </w:rPr>
+        <w:t xml:space="preserve">        </w:t>
+        <w:tab/>
+        <w:tab/>
+        <w:tab/>
+      </w:r>
+      <w:r>
+        <w:rPr>
+          <w:color w:val="e06666"/>
+          <w:rtl w:val="0"/>
+        </w:rPr>
+        <w:t xml:space="preserve">8 =&gt; 6</w:t>
+      </w:r>
+      <w:r>
+        <w:rPr>
+          <w:rtl w:val="0"/>
+        </w:rPr>
+      </w:r>
+    </w:p>
+    <w:p>
+      <w:pPr>
+        <w:numPr>
+          <w:ilvl w:val="0"/>
+          <w:numId w:val="15"/>
+        </w:numPr>
+        <w:ind w:left="1440" w:hanging="360"/>
+        <w:rPr>
+          <w:u w:val="none"/>
+        </w:rPr>
+      </w:pPr>
+      <w:r>
+        <w:rPr>
+          <w:rtl w:val="0"/>
+        </w:rPr>
+        <w:t xml:space="preserve">    Tiempo entre disparos:</w:t>
+      </w:r>
+    </w:p>
+    <w:p>
+      <w:pPr>
+        <w:rPr/>
+      </w:pPr>
+      <w:r>
+        <w:rPr>
+          <w:rtl w:val="0"/>
+        </w:rPr>
+        <w:t xml:space="preserve">       </w:t>
+        <w:tab/>
+        <w:tab/>
+        <w:tab/>
+      </w:r>
+      <w:r>
+        <w:rPr>
+          <w:color w:val="e06666"/>
+          <w:rtl w:val="0"/>
+        </w:rPr>
+        <w:t xml:space="preserve">0.8s =&gt; 1s</w:t>
+      </w:r>
+      <w:r>
+        <w:rPr>
+          <w:rtl w:val="0"/>
+        </w:rPr>
+      </w:r>
+    </w:p>
+    <w:p>
+      <w:pPr>
+        <w:numPr>
+          <w:ilvl w:val="0"/>
+          <w:numId w:val="15"/>
+        </w:numPr>
+        <w:ind w:left="1440" w:hanging="360"/>
+      </w:pPr>
+      <w:r>
+        <w:rPr>
+          <w:rtl w:val="0"/>
+        </w:rPr>
+        <w:t xml:space="preserve">    Maná:</w:t>
+      </w:r>
+    </w:p>
+    <w:p>
+      <w:pPr>
+        <w:rPr/>
+      </w:pPr>
+      <w:r>
+        <w:rPr>
+          <w:rtl w:val="0"/>
+        </w:rPr>
+        <w:t xml:space="preserve">       </w:t>
+        <w:tab/>
+        <w:tab/>
+        <w:tab/>
+      </w:r>
+      <w:r>
+        <w:rPr>
+          <w:color w:val="e06666"/>
+          <w:rtl w:val="0"/>
+        </w:rPr>
+        <w:t xml:space="preserve">20 =&gt; 25</w:t>
+      </w:r>
+      <w:r>
+        <w:rPr>
+          <w:rtl w:val="0"/>
+        </w:rPr>
+      </w:r>
+    </w:p>
+    <w:p>
+      <w:pPr>
+        <w:numPr>
+          <w:ilvl w:val="0"/>
+          <w:numId w:val="8"/>
+        </w:numPr>
+        <w:ind w:left="720" w:hanging="360"/>
+        <w:rPr>
+          <w:b w:val="1"/>
+        </w:rPr>
+      </w:pPr>
+      <w:r>
+        <w:rPr>
+          <w:b w:val="1"/>
+          <w:rtl w:val="0"/>
+        </w:rPr>
+        <w:t xml:space="preserve">Bláster</w:t>
+      </w:r>
+    </w:p>
+    <w:p>
+      <w:pPr>
+        <w:ind w:left="1440" w:firstLine="720"/>
+        <w:rPr>
+          <w:b w:val="1"/>
+        </w:rPr>
+      </w:pPr>
+      <w:r>
+        <w:rPr>
+          <w:rtl w:val="0"/>
+        </w:rPr>
+      </w:r>
+    </w:p>
+    <w:p>
+      <w:pPr>
+        <w:numPr>
+          <w:ilvl w:val="1"/>
+          <w:numId w:val="8"/>
+        </w:numPr>
+        <w:ind w:left="1440" w:hanging="360"/>
+      </w:pPr>
+      <w:r>
+        <w:rPr>
+          <w:rtl w:val="0"/>
+        </w:rPr>
+        <w:t xml:space="preserve">    Tiempo entre disparos:</w:t>
+      </w:r>
+    </w:p>
+    <w:p>
+      <w:pPr>
+        <w:rPr/>
+      </w:pPr>
+      <w:r>
+        <w:rPr>
+          <w:rtl w:val="0"/>
+        </w:rPr>
+        <w:t xml:space="preserve">       </w:t>
+        <w:tab/>
+        <w:tab/>
+        <w:t xml:space="preserve"> </w:t>
+        <w:tab/>
+      </w:r>
+      <w:r>
+        <w:rPr>
+          <w:color w:val="e06666"/>
+          <w:rtl w:val="0"/>
+        </w:rPr>
+        <w:t xml:space="preserve">0.2s =&gt; 0.3s</w:t>
+      </w:r>
+      <w:r>
+        <w:rPr>
+          <w:rtl w:val="0"/>
+        </w:rPr>
+      </w:r>
+    </w:p>
+    <w:p>
+      <w:pPr>
+        <w:numPr>
+          <w:ilvl w:val="0"/>
+          <w:numId w:val="1"/>
+        </w:numPr>
+        <w:ind w:left="720" w:hanging="360"/>
+        <w:rPr>
+          <w:b w:val="1"/>
+        </w:rPr>
+      </w:pPr>
+      <w:r>
+        <w:rPr>
+          <w:b w:val="1"/>
+          <w:rtl w:val="0"/>
+        </w:rPr>
+        <w:t xml:space="preserve">Megáfono</w:t>
+      </w:r>
+    </w:p>
+    <w:p>
+      <w:pPr>
+        <w:numPr>
+          <w:ilvl w:val="1"/>
+          <w:numId w:val="1"/>
+        </w:numPr>
+        <w:ind w:left="1440" w:hanging="360"/>
+      </w:pPr>
+      <w:r>
+        <w:rPr>
+          <w:rtl w:val="0"/>
+        </w:rPr>
+        <w:t xml:space="preserve">    Ataque: </w:t>
+      </w:r>
+    </w:p>
+    <w:p>
+      <w:pPr>
+        <w:ind w:left="1440" w:firstLine="0"/>
+        <w:rPr>
+          <w:color w:val="6aa84f"/>
+        </w:rPr>
+      </w:pPr>
+      <w:r>
+        <w:rPr>
+          <w:rtl w:val="0"/>
+        </w:rPr>
+        <w:t xml:space="preserve"> </w:t>
+        <w:tab/>
+      </w:r>
+      <w:r>
+        <w:rPr>
+          <w:color w:val="6aa84f"/>
+          <w:rtl w:val="0"/>
+        </w:rPr>
+        <w:t xml:space="preserve">Ahora cada hitbox no se rompe al chocar con un enemigo</w:t>
+      </w:r>
+    </w:p>
+    <w:p>
+      <w:pPr>
+        <w:numPr>
+          <w:ilvl w:val="1"/>
+          <w:numId w:val="1"/>
+        </w:numPr>
+        <w:ind w:left="1440" w:hanging="360"/>
+      </w:pPr>
+      <w:r>
+        <w:rPr>
+          <w:rtl w:val="0"/>
+        </w:rPr>
+        <w:t xml:space="preserve">    Daño de ataque: </w:t>
+      </w:r>
+    </w:p>
+    <w:p>
+      <w:pPr>
+        <w:ind w:left="1440" w:firstLine="720"/>
+        <w:rPr/>
+      </w:pPr>
+      <w:r>
+        <w:rPr>
+          <w:color w:val="e06666"/>
+          <w:rtl w:val="0"/>
+        </w:rPr>
+        <w:t xml:space="preserve">7 =&gt; 5</w:t>
+      </w:r>
+      <w:r>
+        <w:rPr>
+          <w:rtl w:val="0"/>
+        </w:rPr>
+      </w:r>
+    </w:p>
+    <w:p>
+      <w:pPr>
+        <w:numPr>
+          <w:ilvl w:val="0"/>
+          <w:numId w:val="3"/>
+        </w:numPr>
+        <w:ind w:left="720" w:hanging="360"/>
+        <w:rPr>
+          <w:b w:val="1"/>
+        </w:rPr>
+      </w:pPr>
+      <w:r>
+        <w:rPr>
+          <w:b w:val="1"/>
+          <w:rtl w:val="0"/>
+        </w:rPr>
+        <w:t xml:space="preserve">Escudo Antidisturbio</w:t>
+      </w:r>
+    </w:p>
+    <w:p>
+      <w:pPr>
+        <w:numPr>
+          <w:ilvl w:val="1"/>
+          <w:numId w:val="3"/>
+        </w:numPr>
+        <w:ind w:left="1440" w:hanging="360"/>
+      </w:pPr>
+      <w:r>
+        <w:rPr>
+          <w:rtl w:val="0"/>
+        </w:rPr>
+        <w:t xml:space="preserve">    Habilidad: </w:t>
+      </w:r>
+      <w:r>
+        <w:rPr>
+          <w:rtl w:val="0"/>
+        </w:rPr>
+      </w:r>
+    </w:p>
+    <w:p>
+      <w:pPr>
+        <w:rPr/>
+      </w:pPr>
+      <w:r>
+        <w:rPr>
+          <w:rtl w:val="0"/>
+        </w:rPr>
+        <w:t xml:space="preserve">    </w:t>
+        <w:tab/>
+        <w:tab/>
+        <w:tab/>
+      </w:r>
+      <w:r>
+        <w:rPr>
+          <w:color w:val="6aa84f"/>
+          <w:rtl w:val="0"/>
+        </w:rPr>
+        <w:t xml:space="preserve">El escudo se mantiene en el sitio</w:t>
+      </w:r>
+      <w:r>
+        <w:rPr>
+          <w:rtl w:val="0"/>
+        </w:rPr>
+      </w:r>
+    </w:p>
+    <w:p>
+      <w:pPr>
+        <w:numPr>
+          <w:ilvl w:val="0"/>
+          <w:numId w:val="15"/>
+        </w:numPr>
+        <w:ind w:left="1440" w:hanging="360"/>
+      </w:pPr>
+      <w:r>
+        <w:rPr>
+          <w:rtl w:val="0"/>
+        </w:rPr>
+        <w:t xml:space="preserve">    Maná:</w:t>
+      </w:r>
+    </w:p>
+    <w:p>
+      <w:pPr>
+        <w:rPr/>
+      </w:pPr>
+      <w:r>
+        <w:rPr>
+          <w:rtl w:val="0"/>
+        </w:rPr>
+        <w:t xml:space="preserve">       </w:t>
+        <w:tab/>
+        <w:tab/>
+        <w:tab/>
+      </w:r>
+      <w:r>
+        <w:rPr>
+          <w:color w:val="e06666"/>
+          <w:rtl w:val="0"/>
+        </w:rPr>
+        <w:t xml:space="preserve">10 =&gt; 30</w:t>
+      </w:r>
+      <w:r>
+        <w:rPr>
+          <w:rtl w:val="0"/>
+        </w:rPr>
+      </w:r>
+    </w:p>
+    <w:p>
+      <w:pPr>
+        <w:numPr>
+          <w:ilvl w:val="0"/>
+          <w:numId w:val="18"/>
+        </w:numPr>
+        <w:ind w:left="720" w:hanging="360"/>
+        <w:rPr>
+          <w:b w:val="1"/>
+        </w:rPr>
+      </w:pPr>
+      <w:r>
+        <w:rPr>
+          <w:b w:val="1"/>
+          <w:rtl w:val="0"/>
+        </w:rPr>
+        <w:t xml:space="preserve">Hacha Ritual</w:t>
+      </w:r>
+    </w:p>
+    <w:p>
+      <w:pPr>
+        <w:numPr>
+          <w:ilvl w:val="1"/>
+          <w:numId w:val="18"/>
+        </w:numPr>
+        <w:ind w:left="1440" w:hanging="360"/>
+      </w:pPr>
+      <w:r>
+        <w:rPr>
+          <w:rtl w:val="0"/>
+        </w:rPr>
+        <w:t xml:space="preserve">Daño de ataque</w:t>
+      </w:r>
+    </w:p>
+    <w:p>
+      <w:pPr>
+        <w:rPr/>
+      </w:pPr>
+      <w:r>
+        <w:rPr>
+          <w:rtl w:val="0"/>
+        </w:rPr>
+        <w:t xml:space="preserve">    </w:t>
+        <w:tab/>
+        <w:tab/>
+        <w:tab/>
+      </w:r>
+      <w:r>
+        <w:rPr>
+          <w:color w:val="e06666"/>
+          <w:rtl w:val="0"/>
+        </w:rPr>
+        <w:t xml:space="preserve">2 =&gt; 5</w:t>
+      </w:r>
+      <w:r>
+        <w:rPr>
+          <w:rtl w:val="0"/>
+        </w:rPr>
+      </w:r>
+    </w:p>
+    <w:p>
+      <w:pPr>
+        <w:numPr>
+          <w:ilvl w:val="1"/>
+          <w:numId w:val="6"/>
+        </w:numPr>
+        <w:ind w:left="1440" w:hanging="360"/>
+      </w:pPr>
+      <w:r>
+        <w:rPr>
+          <w:rtl w:val="0"/>
+        </w:rPr>
+        <w:t xml:space="preserve">    Rango:</w:t>
+      </w:r>
+    </w:p>
+    <w:p>
+      <w:pPr>
+        <w:rPr/>
+      </w:pPr>
+      <w:r>
+        <w:rPr>
+          <w:rtl w:val="0"/>
+        </w:rPr>
+        <w:t xml:space="preserve">      </w:t>
+        <w:tab/>
+        <w:tab/>
+        <w:tab/>
+      </w:r>
+      <w:r>
+        <w:rPr>
+          <w:color w:val="e06666"/>
+          <w:rtl w:val="0"/>
+        </w:rPr>
+        <w:t xml:space="preserve">200 =&gt; 120</w:t>
+      </w:r>
+      <w:r>
+        <w:rPr>
+          <w:rtl w:val="0"/>
+        </w:rPr>
+      </w:r>
+    </w:p>
+    <w:p>
+      <w:pPr>
+        <w:numPr>
+          <w:ilvl w:val="0"/>
+          <w:numId w:val="13"/>
+        </w:numPr>
+        <w:ind w:left="720" w:hanging="360"/>
+        <w:rPr>
+          <w:b w:val="1"/>
+          <w:u w:val="none"/>
+        </w:rPr>
+      </w:pPr>
+      <w:r>
+        <w:rPr>
+          <w:b w:val="1"/>
+          <w:rtl w:val="0"/>
+        </w:rPr>
+        <w:t xml:space="preserve">Laser Katana</w:t>
+      </w:r>
+    </w:p>
+    <w:p>
+      <w:pPr>
+        <w:numPr>
+          <w:ilvl w:val="1"/>
+          <w:numId w:val="18"/>
+        </w:numPr>
+        <w:ind w:left="1440" w:hanging="360"/>
+      </w:pPr>
+      <w:r>
+        <w:rPr>
+          <w:rtl w:val="0"/>
+        </w:rPr>
+        <w:t xml:space="preserve">Daño de habilidad</w:t>
+      </w:r>
+    </w:p>
+    <w:p>
+      <w:pPr>
+        <w:rPr/>
+      </w:pPr>
+      <w:r>
+        <w:rPr>
+          <w:rtl w:val="0"/>
+        </w:rPr>
+        <w:t xml:space="preserve">        </w:t>
+        <w:tab/>
+        <w:tab/>
+        <w:tab/>
+      </w:r>
+      <w:r>
+        <w:rPr>
+          <w:color w:val="e06666"/>
+          <w:rtl w:val="0"/>
+        </w:rPr>
+        <w:t xml:space="preserve">20 =&gt; 5</w:t>
+      </w:r>
+      <w:r>
+        <w:rPr>
+          <w:rtl w:val="0"/>
+        </w:rPr>
+        <w:t xml:space="preserve"> (Por onda)</w:t>
+      </w:r>
+    </w:p>
+    <w:p>
+      <w:pPr>
+        <w:rPr/>
+      </w:pPr>
+      <w:r>
+        <w:rPr>
+          <w:rtl w:val="0"/>
+        </w:rPr>
+      </w:r>
+    </w:p>
+    <w:p>
+      <w:pPr>
+        <w:pStyle w:val="Heading1"/>
+        <w:pBdr>
+          <w:top w:color="f6b26b" w:space="0" w:sz="8" w:val="single"/>
+          <w:left w:color="f6b26b" w:space="0" w:sz="8" w:val="single"/>
+          <w:bottom w:color="f6b26b" w:space="0" w:sz="8" w:val="single"/>
+          <w:right w:color="f6b26b" w:space="0" w:sz="8" w:val="single"/>
+        </w:pBdr>
+        <w:shd w:fill="f6b26b" w:val="clear"/>
+        <w:spacing w:before="120" w:lineRule="auto"/>
+        <w:ind w:firstLine="720"/>
+        <w:jc w:val="both"/>
+        <w:rPr>
+          <w:b w:val="1"/>
+          <w:sz w:val="36"/>
+          <w:szCs w:val="36"/>
+        </w:rPr>
+      </w:pPr>
+      <w:bookmarkStart w:colFirst="0" w:colLast="0" w:name="_kadauswj2mzo" w:id="41"/>
+      <w:bookmarkEnd w:id="41"/>
       <w:r>
         <w:rPr>
           <w:b w:val="1"/>

</xml_diff>